<commit_message>
feat: add smartcontract v1
</commit_message>
<xml_diff>
--- a/[Research PAPER][unnecessary for dev]/Proposal RG Kelompok 1.docx
+++ b/[Research PAPER][unnecessary for dev]/Proposal RG Kelompok 1.docx
@@ -704,23 +704,23 @@
           <w:rFonts w:ascii="Times New Roman" w:hAnsi="Times New Roman" w:cs="Times New Roman"/>
           <w:sz w:val="24"/>
         </w:rPr>
-        <w:t xml:space="preserve"> </w:t>
-      </w:r>
-      <w:proofErr w:type="gramStart"/>
-      <w:r>
-        <w:rPr>
-          <w:rFonts w:ascii="Times New Roman" w:hAnsi="Times New Roman" w:cs="Times New Roman"/>
-          <w:sz w:val="24"/>
-        </w:rPr>
-        <w:t>Blockchain :</w:t>
-      </w:r>
-      <w:proofErr w:type="gramEnd"/>
-      <w:r>
-        <w:rPr>
-          <w:rFonts w:ascii="Times New Roman" w:hAnsi="Times New Roman" w:cs="Times New Roman"/>
-          <w:sz w:val="24"/>
-        </w:rPr>
-        <w:t xml:space="preserve"> Studi </w:t>
+        <w:t xml:space="preserve"> Blockchain : </w:t>
+      </w:r>
+      <w:proofErr w:type="spellStart"/>
+      <w:r>
+        <w:rPr>
+          <w:rFonts w:ascii="Times New Roman" w:hAnsi="Times New Roman" w:cs="Times New Roman"/>
+          <w:sz w:val="24"/>
+        </w:rPr>
+        <w:t>Studi</w:t>
+      </w:r>
+      <w:proofErr w:type="spellEnd"/>
+      <w:r>
+        <w:rPr>
+          <w:rFonts w:ascii="Times New Roman" w:hAnsi="Times New Roman" w:cs="Times New Roman"/>
+          <w:sz w:val="24"/>
+        </w:rPr>
+        <w:t xml:space="preserve"> </w:t>
       </w:r>
       <w:proofErr w:type="spellStart"/>
       <w:r>
@@ -1114,70 +1114,14 @@
           <w:lang w:val="es-ES_tradnl"/>
         </w:rPr>
       </w:pPr>
-      <w:proofErr w:type="spellStart"/>
       <w:r>
         <w:rPr>
           <w:rFonts w:ascii="Times New Roman" w:hAnsi="Times New Roman" w:cs="Times New Roman"/>
           <w:sz w:val="24"/>
           <w:lang w:val="es-ES_tradnl"/>
         </w:rPr>
-        <w:t>Anggota</w:t>
-      </w:r>
-      <w:proofErr w:type="spellEnd"/>
-      <w:r>
-        <w:rPr>
-          <w:rFonts w:ascii="Times New Roman" w:hAnsi="Times New Roman" w:cs="Times New Roman"/>
-          <w:sz w:val="24"/>
-          <w:lang w:val="es-ES_tradnl"/>
-        </w:rPr>
-        <w:t xml:space="preserve"> </w:t>
-      </w:r>
-      <w:proofErr w:type="spellStart"/>
-      <w:r>
-        <w:rPr>
-          <w:rFonts w:ascii="Times New Roman" w:hAnsi="Times New Roman" w:cs="Times New Roman"/>
-          <w:sz w:val="24"/>
-          <w:lang w:val="es-ES_tradnl"/>
-        </w:rPr>
-        <w:t>Pelaksana</w:t>
-      </w:r>
-      <w:proofErr w:type="spellEnd"/>
-      <w:r>
-        <w:rPr>
-          <w:rFonts w:ascii="Times New Roman" w:hAnsi="Times New Roman" w:cs="Times New Roman"/>
-          <w:sz w:val="24"/>
-          <w:lang w:val="es-ES_tradnl"/>
-        </w:rPr>
-        <w:t xml:space="preserve"> </w:t>
-      </w:r>
-      <w:proofErr w:type="spellStart"/>
-      <w:r>
-        <w:rPr>
-          <w:rFonts w:ascii="Times New Roman" w:hAnsi="Times New Roman" w:cs="Times New Roman"/>
-          <w:sz w:val="24"/>
-          <w:lang w:val="es-ES_tradnl"/>
-        </w:rPr>
-        <w:t>Kegiatan</w:t>
-      </w:r>
-      <w:proofErr w:type="spellEnd"/>
-      <w:r>
-        <w:rPr>
-          <w:rFonts w:ascii="Times New Roman" w:hAnsi="Times New Roman" w:cs="Times New Roman"/>
-          <w:sz w:val="24"/>
-          <w:lang w:val="es-ES_tradnl"/>
-        </w:rPr>
-        <w:t>/</w:t>
-      </w:r>
-      <w:proofErr w:type="spellStart"/>
-      <w:r>
-        <w:rPr>
-          <w:rFonts w:ascii="Times New Roman" w:hAnsi="Times New Roman" w:cs="Times New Roman"/>
-          <w:sz w:val="24"/>
-          <w:lang w:val="es-ES_tradnl"/>
-        </w:rPr>
-        <w:t>Penulis</w:t>
-      </w:r>
-      <w:proofErr w:type="spellEnd"/>
+        <w:t>Anggota Pelaksana Kegiatan/Penulis</w:t>
+      </w:r>
       <w:r>
         <w:rPr>
           <w:rFonts w:ascii="Times New Roman" w:hAnsi="Times New Roman" w:cs="Times New Roman"/>
@@ -1206,12 +1150,21 @@
           <w:sz w:val="24"/>
         </w:rPr>
       </w:pPr>
-      <w:r>
-        <w:rPr>
-          <w:rFonts w:ascii="Times New Roman" w:hAnsi="Times New Roman" w:cs="Times New Roman"/>
-          <w:sz w:val="24"/>
-        </w:rPr>
-        <w:t>Dosen Pe</w:t>
+      <w:proofErr w:type="spellStart"/>
+      <w:r>
+        <w:rPr>
+          <w:rFonts w:ascii="Times New Roman" w:hAnsi="Times New Roman" w:cs="Times New Roman"/>
+          <w:sz w:val="24"/>
+        </w:rPr>
+        <w:t>Dosen</w:t>
+      </w:r>
+      <w:proofErr w:type="spellEnd"/>
+      <w:r>
+        <w:rPr>
+          <w:rFonts w:ascii="Times New Roman" w:hAnsi="Times New Roman" w:cs="Times New Roman"/>
+          <w:sz w:val="24"/>
+        </w:rPr>
+        <w:t xml:space="preserve"> Pe</w:t>
       </w:r>
       <w:r>
         <w:rPr>
@@ -1245,52 +1198,14 @@
           <w:lang w:val="es-ES_tradnl"/>
         </w:rPr>
       </w:pPr>
-      <w:proofErr w:type="spellStart"/>
       <w:r>
         <w:rPr>
           <w:rFonts w:ascii="Times New Roman" w:hAnsi="Times New Roman" w:cs="Times New Roman"/>
           <w:sz w:val="24"/>
           <w:lang w:val="es-ES_tradnl"/>
         </w:rPr>
-        <w:t>Nama</w:t>
-      </w:r>
-      <w:proofErr w:type="spellEnd"/>
-      <w:r>
-        <w:rPr>
-          <w:rFonts w:ascii="Times New Roman" w:hAnsi="Times New Roman" w:cs="Times New Roman"/>
-          <w:sz w:val="24"/>
-          <w:lang w:val="es-ES_tradnl"/>
-        </w:rPr>
-        <w:t xml:space="preserve"> </w:t>
-      </w:r>
-      <w:proofErr w:type="spellStart"/>
-      <w:r>
-        <w:rPr>
-          <w:rFonts w:ascii="Times New Roman" w:hAnsi="Times New Roman" w:cs="Times New Roman"/>
-          <w:sz w:val="24"/>
-          <w:lang w:val="es-ES_tradnl"/>
-        </w:rPr>
-        <w:t>Lengkap</w:t>
-      </w:r>
-      <w:proofErr w:type="spellEnd"/>
-      <w:r>
-        <w:rPr>
-          <w:rFonts w:ascii="Times New Roman" w:hAnsi="Times New Roman" w:cs="Times New Roman"/>
-          <w:sz w:val="24"/>
-          <w:lang w:val="es-ES_tradnl"/>
-        </w:rPr>
-        <w:t xml:space="preserve"> dan </w:t>
-      </w:r>
-      <w:proofErr w:type="spellStart"/>
-      <w:r>
-        <w:rPr>
-          <w:rFonts w:ascii="Times New Roman" w:hAnsi="Times New Roman" w:cs="Times New Roman"/>
-          <w:sz w:val="24"/>
-          <w:lang w:val="es-ES_tradnl"/>
-        </w:rPr>
-        <w:t>Gelar</w:t>
-      </w:r>
-      <w:proofErr w:type="spellEnd"/>
+        <w:t>Nama Lengkap dan Gelar</w:t>
+      </w:r>
       <w:r>
         <w:rPr>
           <w:rFonts w:ascii="Times New Roman" w:hAnsi="Times New Roman" w:cs="Times New Roman"/>
@@ -1382,41 +1297,13 @@
           <w:lang w:val="es-ES_tradnl"/>
         </w:rPr>
       </w:pPr>
-      <w:proofErr w:type="spellStart"/>
       <w:r>
         <w:rPr>
           <w:rFonts w:ascii="Times New Roman" w:hAnsi="Times New Roman" w:cs="Times New Roman"/>
           <w:sz w:val="24"/>
           <w:lang w:val="es-ES_tradnl"/>
         </w:rPr>
-        <w:t>Alamat</w:t>
-      </w:r>
-      <w:proofErr w:type="spellEnd"/>
-      <w:r>
-        <w:rPr>
-          <w:rFonts w:ascii="Times New Roman" w:hAnsi="Times New Roman" w:cs="Times New Roman"/>
-          <w:sz w:val="24"/>
-          <w:lang w:val="es-ES_tradnl"/>
-        </w:rPr>
-        <w:t xml:space="preserve"> </w:t>
-      </w:r>
-      <w:proofErr w:type="spellStart"/>
-      <w:r>
-        <w:rPr>
-          <w:rFonts w:ascii="Times New Roman" w:hAnsi="Times New Roman" w:cs="Times New Roman"/>
-          <w:sz w:val="24"/>
-          <w:lang w:val="es-ES_tradnl"/>
-        </w:rPr>
-        <w:t>Rumah</w:t>
-      </w:r>
-      <w:proofErr w:type="spellEnd"/>
-      <w:r>
-        <w:rPr>
-          <w:rFonts w:ascii="Times New Roman" w:hAnsi="Times New Roman" w:cs="Times New Roman"/>
-          <w:sz w:val="24"/>
-          <w:lang w:val="es-ES_tradnl"/>
-        </w:rPr>
-        <w:t xml:space="preserve"> dan No Tel/HP</w:t>
+        <w:t>Alamat Rumah dan No Tel/HP</w:t>
       </w:r>
       <w:r>
         <w:rPr>
@@ -1485,8 +1372,17 @@
           <w:sz w:val="24"/>
         </w:rPr>
         <w:tab/>
-        <w:t>: Bulan</w:t>
-      </w:r>
+        <w:t xml:space="preserve">: </w:t>
+      </w:r>
+      <w:proofErr w:type="spellStart"/>
+      <w:r>
+        <w:rPr>
+          <w:rFonts w:ascii="Times New Roman" w:hAnsi="Times New Roman" w:cs="Times New Roman"/>
+          <w:sz w:val="24"/>
+        </w:rPr>
+        <w:t>Bulan</w:t>
+      </w:r>
+      <w:proofErr w:type="spellEnd"/>
     </w:p>
     <w:p>
       <w:pPr>
@@ -1576,25 +1472,7 @@
           <w:sz w:val="24"/>
           <w:lang w:val="es-ES_tradnl"/>
         </w:rPr>
-        <w:t xml:space="preserve">17 </w:t>
-      </w:r>
-      <w:proofErr w:type="spellStart"/>
-      <w:r>
-        <w:rPr>
-          <w:rFonts w:ascii="Times New Roman" w:hAnsi="Times New Roman" w:cs="Times New Roman"/>
-          <w:sz w:val="24"/>
-          <w:lang w:val="es-ES_tradnl"/>
-        </w:rPr>
-        <w:t>Oktober</w:t>
-      </w:r>
-      <w:proofErr w:type="spellEnd"/>
-      <w:r>
-        <w:rPr>
-          <w:rFonts w:ascii="Times New Roman" w:hAnsi="Times New Roman" w:cs="Times New Roman"/>
-          <w:sz w:val="24"/>
-          <w:lang w:val="es-ES_tradnl"/>
-        </w:rPr>
-        <w:t xml:space="preserve"> 20</w:t>
+        <w:t>17 Oktober 20</w:t>
       </w:r>
       <w:r>
         <w:rPr>
@@ -1674,41 +1552,13 @@
                                 <w:szCs w:val="24"/>
                               </w:rPr>
                             </w:pPr>
-                            <w:proofErr w:type="spellStart"/>
                             <w:r>
                               <w:rPr>
                                 <w:rFonts w:ascii="Times New Roman" w:hAnsi="Times New Roman" w:cs="Times New Roman"/>
                                 <w:sz w:val="24"/>
                                 <w:szCs w:val="24"/>
                               </w:rPr>
-                              <w:t>Koordinator</w:t>
-                            </w:r>
-                            <w:proofErr w:type="spellEnd"/>
-                            <w:r>
-                              <w:rPr>
-                                <w:rFonts w:ascii="Times New Roman" w:hAnsi="Times New Roman" w:cs="Times New Roman"/>
-                                <w:sz w:val="24"/>
-                                <w:szCs w:val="24"/>
-                              </w:rPr>
-                              <w:t xml:space="preserve"> </w:t>
-                            </w:r>
-                            <w:proofErr w:type="spellStart"/>
-                            <w:r>
-                              <w:rPr>
-                                <w:rFonts w:ascii="Times New Roman" w:hAnsi="Times New Roman" w:cs="Times New Roman"/>
-                                <w:sz w:val="24"/>
-                                <w:szCs w:val="24"/>
-                              </w:rPr>
-                              <w:t>Asisten</w:t>
-                            </w:r>
-                            <w:proofErr w:type="spellEnd"/>
-                            <w:r>
-                              <w:rPr>
-                                <w:rFonts w:ascii="Times New Roman" w:hAnsi="Times New Roman" w:cs="Times New Roman"/>
-                                <w:sz w:val="24"/>
-                                <w:szCs w:val="24"/>
-                              </w:rPr>
-                              <w:t xml:space="preserve"> Lab</w:t>
+                              <w:t>Koordinator Asisten Lab</w:t>
                             </w:r>
                           </w:p>
                           <w:p>
@@ -2138,52 +1988,14 @@
                                 <w:szCs w:val="24"/>
                               </w:rPr>
                             </w:pPr>
-                            <w:proofErr w:type="spellStart"/>
                             <w:r>
                               <w:rPr>
                                 <w:rFonts w:ascii="Times New Roman" w:hAnsi="Times New Roman" w:cs="Times New Roman"/>
                                 <w:sz w:val="24"/>
                                 <w:szCs w:val="24"/>
                               </w:rPr>
-                              <w:t>Ketua</w:t>
+                              <w:t>Ketua Pelaksana Kegiatan</w:t>
                             </w:r>
-                            <w:proofErr w:type="spellEnd"/>
-                            <w:r>
-                              <w:rPr>
-                                <w:rFonts w:ascii="Times New Roman" w:hAnsi="Times New Roman" w:cs="Times New Roman"/>
-                                <w:sz w:val="24"/>
-                                <w:szCs w:val="24"/>
-                              </w:rPr>
-                              <w:t xml:space="preserve"> </w:t>
-                            </w:r>
-                            <w:proofErr w:type="spellStart"/>
-                            <w:r>
-                              <w:rPr>
-                                <w:rFonts w:ascii="Times New Roman" w:hAnsi="Times New Roman" w:cs="Times New Roman"/>
-                                <w:sz w:val="24"/>
-                                <w:szCs w:val="24"/>
-                              </w:rPr>
-                              <w:t>Pelaksana</w:t>
-                            </w:r>
-                            <w:proofErr w:type="spellEnd"/>
-                            <w:r>
-                              <w:rPr>
-                                <w:rFonts w:ascii="Times New Roman" w:hAnsi="Times New Roman" w:cs="Times New Roman"/>
-                                <w:sz w:val="24"/>
-                                <w:szCs w:val="24"/>
-                              </w:rPr>
-                              <w:t xml:space="preserve"> </w:t>
-                            </w:r>
-                            <w:proofErr w:type="spellStart"/>
-                            <w:r>
-                              <w:rPr>
-                                <w:rFonts w:ascii="Times New Roman" w:hAnsi="Times New Roman" w:cs="Times New Roman"/>
-                                <w:sz w:val="24"/>
-                                <w:szCs w:val="24"/>
-                              </w:rPr>
-                              <w:t>Kegiatan</w:t>
-                            </w:r>
-                            <w:proofErr w:type="spellEnd"/>
                           </w:p>
                           <w:p>
                             <w:pPr>
@@ -2250,7 +2062,6 @@
                                 <w:szCs w:val="24"/>
                               </w:rPr>
                             </w:pPr>
-                            <w:proofErr w:type="spellStart"/>
                             <w:r>
                               <w:rPr>
                                 <w:rFonts w:ascii="Times New Roman" w:hAnsi="Times New Roman" w:cs="Times New Roman"/>
@@ -2259,7 +2070,6 @@
                               </w:rPr>
                               <w:t>Ketua</w:t>
                             </w:r>
-                            <w:proofErr w:type="spellEnd"/>
                           </w:p>
                           <w:p>
                             <w:pPr>
@@ -2506,41 +2316,13 @@
         <w:tab/>
         <w:t xml:space="preserve">        </w:t>
       </w:r>
-      <w:proofErr w:type="spellStart"/>
       <w:r>
         <w:rPr>
           <w:rFonts w:ascii="Times New Roman" w:hAnsi="Times New Roman" w:cs="Times New Roman"/>
           <w:sz w:val="24"/>
           <w:lang w:val="es-ES_tradnl"/>
         </w:rPr>
-        <w:t>Disetujui</w:t>
-      </w:r>
-      <w:proofErr w:type="spellEnd"/>
-      <w:r>
-        <w:rPr>
-          <w:rFonts w:ascii="Times New Roman" w:hAnsi="Times New Roman" w:cs="Times New Roman"/>
-          <w:sz w:val="24"/>
-          <w:lang w:val="es-ES_tradnl"/>
-        </w:rPr>
-        <w:t xml:space="preserve"> </w:t>
-      </w:r>
-      <w:proofErr w:type="spellStart"/>
-      <w:r>
-        <w:rPr>
-          <w:rFonts w:ascii="Times New Roman" w:hAnsi="Times New Roman" w:cs="Times New Roman"/>
-          <w:sz w:val="24"/>
-          <w:lang w:val="es-ES_tradnl"/>
-        </w:rPr>
-        <w:t>Oleh</w:t>
-      </w:r>
-      <w:proofErr w:type="spellEnd"/>
-      <w:r>
-        <w:rPr>
-          <w:rFonts w:ascii="Times New Roman" w:hAnsi="Times New Roman" w:cs="Times New Roman"/>
-          <w:sz w:val="24"/>
-          <w:lang w:val="es-ES_tradnl"/>
-        </w:rPr>
-        <w:t>:</w:t>
+        <w:t>Disetujui Oleh:</w:t>
       </w:r>
     </w:p>
     <w:p>
@@ -2696,52 +2478,14 @@
                                 <w:szCs w:val="24"/>
                               </w:rPr>
                             </w:pPr>
-                            <w:proofErr w:type="spellStart"/>
                             <w:r>
                               <w:rPr>
                                 <w:rFonts w:ascii="Times New Roman" w:hAnsi="Times New Roman" w:cs="Times New Roman"/>
                                 <w:sz w:val="24"/>
                                 <w:szCs w:val="24"/>
                               </w:rPr>
-                              <w:t>Ketua</w:t>
+                              <w:t>Ketua Kelompok Keahlian</w:t>
                             </w:r>
-                            <w:proofErr w:type="spellEnd"/>
-                            <w:r>
-                              <w:rPr>
-                                <w:rFonts w:ascii="Times New Roman" w:hAnsi="Times New Roman" w:cs="Times New Roman"/>
-                                <w:sz w:val="24"/>
-                                <w:szCs w:val="24"/>
-                              </w:rPr>
-                              <w:t xml:space="preserve"> </w:t>
-                            </w:r>
-                            <w:proofErr w:type="spellStart"/>
-                            <w:r>
-                              <w:rPr>
-                                <w:rFonts w:ascii="Times New Roman" w:hAnsi="Times New Roman" w:cs="Times New Roman"/>
-                                <w:sz w:val="24"/>
-                                <w:szCs w:val="24"/>
-                              </w:rPr>
-                              <w:t>Kelompok</w:t>
-                            </w:r>
-                            <w:proofErr w:type="spellEnd"/>
-                            <w:r>
-                              <w:rPr>
-                                <w:rFonts w:ascii="Times New Roman" w:hAnsi="Times New Roman" w:cs="Times New Roman"/>
-                                <w:sz w:val="24"/>
-                                <w:szCs w:val="24"/>
-                              </w:rPr>
-                              <w:t xml:space="preserve"> </w:t>
-                            </w:r>
-                            <w:proofErr w:type="spellStart"/>
-                            <w:r>
-                              <w:rPr>
-                                <w:rFonts w:ascii="Times New Roman" w:hAnsi="Times New Roman" w:cs="Times New Roman"/>
-                                <w:sz w:val="24"/>
-                                <w:szCs w:val="24"/>
-                              </w:rPr>
-                              <w:t>Keahlian</w:t>
-                            </w:r>
-                            <w:proofErr w:type="spellEnd"/>
                           </w:p>
                           <w:p>
                             <w:pPr>
@@ -2818,63 +2562,7 @@
                                 <w:sz w:val="24"/>
                                 <w:szCs w:val="24"/>
                               </w:rPr>
-                              <w:t xml:space="preserve">Dr. </w:t>
-                            </w:r>
-                            <w:proofErr w:type="spellStart"/>
-                            <w:r>
-                              <w:rPr>
-                                <w:rFonts w:ascii="Times New Roman" w:hAnsi="Times New Roman" w:cs="Times New Roman"/>
-                                <w:b/>
-                                <w:bCs/>
-                                <w:sz w:val="24"/>
-                                <w:szCs w:val="24"/>
-                              </w:rPr>
-                              <w:t>Yudha</w:t>
-                            </w:r>
-                            <w:proofErr w:type="spellEnd"/>
-                            <w:r>
-                              <w:rPr>
-                                <w:rFonts w:ascii="Times New Roman" w:hAnsi="Times New Roman" w:cs="Times New Roman"/>
-                                <w:b/>
-                                <w:bCs/>
-                                <w:sz w:val="24"/>
-                                <w:szCs w:val="24"/>
-                              </w:rPr>
-                              <w:t xml:space="preserve"> </w:t>
-                            </w:r>
-                            <w:proofErr w:type="spellStart"/>
-                            <w:proofErr w:type="gramStart"/>
-                            <w:r>
-                              <w:rPr>
-                                <w:rFonts w:ascii="Times New Roman" w:hAnsi="Times New Roman" w:cs="Times New Roman"/>
-                                <w:b/>
-                                <w:bCs/>
-                                <w:sz w:val="24"/>
-                                <w:szCs w:val="24"/>
-                              </w:rPr>
-                              <w:t>Purwanto,S.T.</w:t>
-                            </w:r>
-                            <w:proofErr w:type="gramEnd"/>
-                            <w:r>
-                              <w:rPr>
-                                <w:rFonts w:ascii="Times New Roman" w:hAnsi="Times New Roman" w:cs="Times New Roman"/>
-                                <w:b/>
-                                <w:bCs/>
-                                <w:sz w:val="24"/>
-                                <w:szCs w:val="24"/>
-                              </w:rPr>
-                              <w:t>,M.T</w:t>
-                            </w:r>
-                            <w:proofErr w:type="spellEnd"/>
-                            <w:r>
-                              <w:rPr>
-                                <w:rFonts w:ascii="Times New Roman" w:hAnsi="Times New Roman" w:cs="Times New Roman"/>
-                                <w:b/>
-                                <w:bCs/>
-                                <w:sz w:val="24"/>
-                                <w:szCs w:val="24"/>
-                              </w:rPr>
-                              <w:t>.</w:t>
+                              <w:t>Dr. Yudha Purwanto,S.T.,M.T.</w:t>
                             </w:r>
                           </w:p>
                           <w:p>
@@ -3292,8 +2980,6 @@
                               </w:rPr>
                               <w:t xml:space="preserve">Muhammad Faris </w:t>
                             </w:r>
-                            <w:proofErr w:type="spellStart"/>
-                            <w:proofErr w:type="gramStart"/>
                             <w:r>
                               <w:rPr>
                                 <w:rFonts w:ascii="Times New Roman" w:hAnsi="Times New Roman" w:cs="Times New Roman"/>
@@ -3302,29 +2988,7 @@
                                 <w:sz w:val="24"/>
                                 <w:szCs w:val="24"/>
                               </w:rPr>
-                              <w:t>Ruriawan,S.T.</w:t>
-                            </w:r>
-                            <w:proofErr w:type="gramEnd"/>
-                            <w:r>
-                              <w:rPr>
-                                <w:rFonts w:ascii="Times New Roman" w:hAnsi="Times New Roman" w:cs="Times New Roman"/>
-                                <w:b/>
-                                <w:bCs/>
-                                <w:sz w:val="24"/>
-                                <w:szCs w:val="24"/>
-                              </w:rPr>
-                              <w:t>,M.T</w:t>
-                            </w:r>
-                            <w:proofErr w:type="spellEnd"/>
-                            <w:r>
-                              <w:rPr>
-                                <w:rFonts w:ascii="Times New Roman" w:hAnsi="Times New Roman" w:cs="Times New Roman"/>
-                                <w:b/>
-                                <w:bCs/>
-                                <w:sz w:val="24"/>
-                                <w:szCs w:val="24"/>
-                              </w:rPr>
-                              <w:t>.</w:t>
+                              <w:t>Ruriawan,S.T.,M.T.</w:t>
                             </w:r>
                           </w:p>
                           <w:p>
@@ -3540,7 +3204,6 @@
           </mc:Fallback>
         </mc:AlternateContent>
       </w:r>
-      <w:proofErr w:type="spellStart"/>
       <w:r>
         <w:rPr>
           <w:rFonts w:ascii="Times New Roman" w:hAnsi="Times New Roman" w:cs="Times New Roman"/>
@@ -3557,7 +3220,6 @@
         </w:rPr>
         <w:t>getahui</w:t>
       </w:r>
-      <w:proofErr w:type="spellEnd"/>
       <w:r>
         <w:rPr>
           <w:rFonts w:ascii="Times New Roman" w:hAnsi="Times New Roman" w:cs="Times New Roman"/>
@@ -7499,13 +7161,23 @@
         </w:rPr>
       </w:pPr>
       <w:bookmarkStart w:id="3" w:name="_Toc95146914"/>
+      <w:proofErr w:type="spellStart"/>
       <w:r>
         <w:rPr>
           <w:rFonts w:ascii="Times New Roman" w:hAnsi="Times New Roman" w:cs="Times New Roman"/>
           <w:color w:val="auto"/>
           <w:sz w:val="24"/>
         </w:rPr>
-        <w:t xml:space="preserve">Latar </w:t>
+        <w:t>Latar</w:t>
+      </w:r>
+      <w:proofErr w:type="spellEnd"/>
+      <w:r>
+        <w:rPr>
+          <w:rFonts w:ascii="Times New Roman" w:hAnsi="Times New Roman" w:cs="Times New Roman"/>
+          <w:color w:val="auto"/>
+          <w:sz w:val="24"/>
+        </w:rPr>
+        <w:t xml:space="preserve"> </w:t>
       </w:r>
       <w:proofErr w:type="spellStart"/>
       <w:r>
@@ -7552,13 +7224,23 @@
           <w:szCs w:val="24"/>
         </w:rPr>
       </w:pPr>
-      <w:r>
-        <w:rPr>
-          <w:rFonts w:ascii="Times New Roman" w:hAnsi="Times New Roman" w:cs="Times New Roman"/>
-          <w:sz w:val="24"/>
-          <w:szCs w:val="24"/>
-        </w:rPr>
-        <w:t xml:space="preserve">Latar </w:t>
+      <w:proofErr w:type="spellStart"/>
+      <w:r>
+        <w:rPr>
+          <w:rFonts w:ascii="Times New Roman" w:hAnsi="Times New Roman" w:cs="Times New Roman"/>
+          <w:sz w:val="24"/>
+          <w:szCs w:val="24"/>
+        </w:rPr>
+        <w:t>Latar</w:t>
+      </w:r>
+      <w:proofErr w:type="spellEnd"/>
+      <w:r>
+        <w:rPr>
+          <w:rFonts w:ascii="Times New Roman" w:hAnsi="Times New Roman" w:cs="Times New Roman"/>
+          <w:sz w:val="24"/>
+          <w:szCs w:val="24"/>
+        </w:rPr>
+        <w:t xml:space="preserve"> </w:t>
       </w:r>
       <w:proofErr w:type="spellStart"/>
       <w:r>
@@ -8508,13 +8190,23 @@
           <w:szCs w:val="24"/>
         </w:rPr>
       </w:pPr>
-      <w:r>
-        <w:rPr>
-          <w:rFonts w:ascii="Times New Roman" w:hAnsi="Times New Roman" w:cs="Times New Roman"/>
-          <w:sz w:val="24"/>
-          <w:szCs w:val="24"/>
-        </w:rPr>
-        <w:t xml:space="preserve">Dalam </w:t>
+      <w:proofErr w:type="spellStart"/>
+      <w:r>
+        <w:rPr>
+          <w:rFonts w:ascii="Times New Roman" w:hAnsi="Times New Roman" w:cs="Times New Roman"/>
+          <w:sz w:val="24"/>
+          <w:szCs w:val="24"/>
+        </w:rPr>
+        <w:t>Dalam</w:t>
+      </w:r>
+      <w:proofErr w:type="spellEnd"/>
+      <w:r>
+        <w:rPr>
+          <w:rFonts w:ascii="Times New Roman" w:hAnsi="Times New Roman" w:cs="Times New Roman"/>
+          <w:sz w:val="24"/>
+          <w:szCs w:val="24"/>
+        </w:rPr>
+        <w:t xml:space="preserve"> </w:t>
       </w:r>
       <w:proofErr w:type="spellStart"/>
       <w:r>
@@ -9819,13 +9511,23 @@
         </w:rPr>
       </w:pPr>
       <w:bookmarkStart w:id="6" w:name="_Toc95146917"/>
+      <w:proofErr w:type="spellStart"/>
       <w:r>
         <w:rPr>
           <w:rFonts w:ascii="Times New Roman" w:hAnsi="Times New Roman" w:cs="Times New Roman"/>
           <w:color w:val="auto"/>
           <w:sz w:val="24"/>
         </w:rPr>
-        <w:t xml:space="preserve">Manfaat </w:t>
+        <w:t>Manfaat</w:t>
+      </w:r>
+      <w:proofErr w:type="spellEnd"/>
+      <w:r>
+        <w:rPr>
+          <w:rFonts w:ascii="Times New Roman" w:hAnsi="Times New Roman" w:cs="Times New Roman"/>
+          <w:color w:val="auto"/>
+          <w:sz w:val="24"/>
+        </w:rPr>
+        <w:t xml:space="preserve"> </w:t>
       </w:r>
       <w:proofErr w:type="spellStart"/>
       <w:r>
@@ -9861,13 +9563,23 @@
           <w:szCs w:val="24"/>
         </w:rPr>
       </w:pPr>
-      <w:r>
-        <w:rPr>
-          <w:rFonts w:ascii="Times New Roman" w:hAnsi="Times New Roman" w:cs="Times New Roman"/>
-          <w:sz w:val="24"/>
-          <w:szCs w:val="24"/>
-        </w:rPr>
-        <w:t xml:space="preserve">Manfaat </w:t>
+      <w:proofErr w:type="spellStart"/>
+      <w:r>
+        <w:rPr>
+          <w:rFonts w:ascii="Times New Roman" w:hAnsi="Times New Roman" w:cs="Times New Roman"/>
+          <w:sz w:val="24"/>
+          <w:szCs w:val="24"/>
+        </w:rPr>
+        <w:t>Manfaat</w:t>
+      </w:r>
+      <w:proofErr w:type="spellEnd"/>
+      <w:r>
+        <w:rPr>
+          <w:rFonts w:ascii="Times New Roman" w:hAnsi="Times New Roman" w:cs="Times New Roman"/>
+          <w:sz w:val="24"/>
+          <w:szCs w:val="24"/>
+        </w:rPr>
+        <w:t xml:space="preserve"> </w:t>
       </w:r>
       <w:proofErr w:type="spellStart"/>
       <w:r>
@@ -11165,13 +10877,23 @@
         </w:rPr>
       </w:pPr>
       <w:bookmarkStart w:id="8" w:name="_Toc95146919"/>
+      <w:proofErr w:type="spellStart"/>
       <w:r>
         <w:rPr>
           <w:rFonts w:ascii="Times New Roman" w:hAnsi="Times New Roman" w:cs="Times New Roman"/>
           <w:color w:val="auto"/>
           <w:sz w:val="24"/>
         </w:rPr>
-        <w:t xml:space="preserve">Manfaat </w:t>
+        <w:t>Manfaat</w:t>
+      </w:r>
+      <w:proofErr w:type="spellEnd"/>
+      <w:r>
+        <w:rPr>
+          <w:rFonts w:ascii="Times New Roman" w:hAnsi="Times New Roman" w:cs="Times New Roman"/>
+          <w:color w:val="auto"/>
+          <w:sz w:val="24"/>
+        </w:rPr>
+        <w:t xml:space="preserve"> </w:t>
       </w:r>
       <w:proofErr w:type="spellStart"/>
       <w:r>
@@ -11199,13 +10921,23 @@
           <w:szCs w:val="24"/>
         </w:rPr>
       </w:pPr>
-      <w:r>
-        <w:rPr>
-          <w:rFonts w:ascii="Times New Roman" w:hAnsi="Times New Roman" w:cs="Times New Roman"/>
-          <w:sz w:val="24"/>
-          <w:szCs w:val="24"/>
-        </w:rPr>
-        <w:t xml:space="preserve">Manfaat </w:t>
+      <w:proofErr w:type="spellStart"/>
+      <w:r>
+        <w:rPr>
+          <w:rFonts w:ascii="Times New Roman" w:hAnsi="Times New Roman" w:cs="Times New Roman"/>
+          <w:sz w:val="24"/>
+          <w:szCs w:val="24"/>
+        </w:rPr>
+        <w:t>Manfaat</w:t>
+      </w:r>
+      <w:proofErr w:type="spellEnd"/>
+      <w:r>
+        <w:rPr>
+          <w:rFonts w:ascii="Times New Roman" w:hAnsi="Times New Roman" w:cs="Times New Roman"/>
+          <w:sz w:val="24"/>
+          <w:szCs w:val="24"/>
+        </w:rPr>
+        <w:t xml:space="preserve"> </w:t>
       </w:r>
       <w:proofErr w:type="spellStart"/>
       <w:r>
@@ -13223,7 +12955,6 @@
         <w:t xml:space="preserve"> </w:t>
       </w:r>
       <w:proofErr w:type="spellStart"/>
-      <w:proofErr w:type="gramStart"/>
       <w:r>
         <w:rPr>
           <w:rFonts w:ascii="Times New Roman" w:eastAsia="Times New Roman" w:hAnsi="Times New Roman" w:cs="Times New Roman"/>
@@ -13251,7 +12982,6 @@
         <w:t>memverifikasi</w:t>
       </w:r>
       <w:proofErr w:type="spellEnd"/>
-      <w:proofErr w:type="gramEnd"/>
       <w:r>
         <w:rPr>
           <w:rFonts w:ascii="Times New Roman" w:eastAsia="Times New Roman" w:hAnsi="Times New Roman" w:cs="Times New Roman"/>
@@ -13326,13 +13056,23 @@
         <w:spacing w:after="0" w:line="257" w:lineRule="auto"/>
         <w:jc w:val="both"/>
       </w:pPr>
-      <w:r>
-        <w:rPr>
-          <w:rFonts w:ascii="Times New Roman" w:eastAsia="Times New Roman" w:hAnsi="Times New Roman" w:cs="Times New Roman"/>
-          <w:sz w:val="24"/>
-          <w:szCs w:val="24"/>
-        </w:rPr>
-        <w:t xml:space="preserve">Ishaq </w:t>
+      <w:proofErr w:type="spellStart"/>
+      <w:r>
+        <w:rPr>
+          <w:rFonts w:ascii="Times New Roman" w:eastAsia="Times New Roman" w:hAnsi="Times New Roman" w:cs="Times New Roman"/>
+          <w:sz w:val="24"/>
+          <w:szCs w:val="24"/>
+        </w:rPr>
+        <w:t>Ishaq</w:t>
+      </w:r>
+      <w:proofErr w:type="spellEnd"/>
+      <w:r>
+        <w:rPr>
+          <w:rFonts w:ascii="Times New Roman" w:eastAsia="Times New Roman" w:hAnsi="Times New Roman" w:cs="Times New Roman"/>
+          <w:sz w:val="24"/>
+          <w:szCs w:val="24"/>
+        </w:rPr>
+        <w:t xml:space="preserve"> </w:t>
       </w:r>
       <w:proofErr w:type="spellStart"/>
       <w:r>
@@ -13350,25 +13090,7 @@
           <w:sz w:val="24"/>
           <w:szCs w:val="24"/>
         </w:rPr>
-        <w:t xml:space="preserve"> Mohammed, 2019, A Systematic Literature Mapping </w:t>
-      </w:r>
-      <w:proofErr w:type="gramStart"/>
-      <w:r>
-        <w:rPr>
-          <w:rFonts w:ascii="Times New Roman" w:eastAsia="Times New Roman" w:hAnsi="Times New Roman" w:cs="Times New Roman"/>
-          <w:sz w:val="24"/>
-          <w:szCs w:val="24"/>
-        </w:rPr>
-        <w:t>On</w:t>
-      </w:r>
-      <w:proofErr w:type="gramEnd"/>
-      <w:r>
-        <w:rPr>
-          <w:rFonts w:ascii="Times New Roman" w:eastAsia="Times New Roman" w:hAnsi="Times New Roman" w:cs="Times New Roman"/>
-          <w:sz w:val="24"/>
-          <w:szCs w:val="24"/>
-        </w:rPr>
-        <w:t xml:space="preserve"> Secure Identity Management Using Blockchain Technology. </w:t>
+        <w:t xml:space="preserve"> Mohammed, 2019, A Systematic Literature Mapping On Secure Identity Management Using Blockchain Technology. </w:t>
       </w:r>
       <w:proofErr w:type="spellStart"/>
       <w:r>
@@ -13798,7 +13520,25 @@
           <w:sz w:val="24"/>
           <w:szCs w:val="24"/>
         </w:rPr>
-        <w:t xml:space="preserve">. Dalam paper 9 </w:t>
+        <w:t xml:space="preserve">. </w:t>
+      </w:r>
+      <w:proofErr w:type="spellStart"/>
+      <w:r>
+        <w:rPr>
+          <w:rFonts w:ascii="Times New Roman" w:eastAsia="Times New Roman" w:hAnsi="Times New Roman" w:cs="Times New Roman"/>
+          <w:sz w:val="24"/>
+          <w:szCs w:val="24"/>
+        </w:rPr>
+        <w:t>Dalam</w:t>
+      </w:r>
+      <w:proofErr w:type="spellEnd"/>
+      <w:r>
+        <w:rPr>
+          <w:rFonts w:ascii="Times New Roman" w:eastAsia="Times New Roman" w:hAnsi="Times New Roman" w:cs="Times New Roman"/>
+          <w:sz w:val="24"/>
+          <w:szCs w:val="24"/>
+        </w:rPr>
+        <w:t xml:space="preserve"> paper 9 </w:t>
       </w:r>
       <w:proofErr w:type="spellStart"/>
       <w:r>
@@ -14838,7 +14578,6 @@
         <w:t xml:space="preserve"> </w:t>
       </w:r>
       <w:proofErr w:type="spellStart"/>
-      <w:proofErr w:type="gramStart"/>
       <w:r>
         <w:rPr>
           <w:rFonts w:ascii="Times New Roman" w:eastAsia="Times New Roman" w:hAnsi="Times New Roman" w:cs="Times New Roman"/>
@@ -14856,7 +14595,6 @@
         </w:rPr>
         <w:t xml:space="preserve"> :</w:t>
       </w:r>
-      <w:proofErr w:type="gramEnd"/>
     </w:p>
     <w:p>
       <w:pPr>
@@ -16115,7 +15853,25 @@
           <w:sz w:val="24"/>
           <w:szCs w:val="24"/>
         </w:rPr>
-        <w:t xml:space="preserve">. Selain </w:t>
+        <w:t xml:space="preserve">. </w:t>
+      </w:r>
+      <w:proofErr w:type="spellStart"/>
+      <w:r>
+        <w:rPr>
+          <w:rFonts w:ascii="Times New Roman" w:eastAsia="Times New Roman" w:hAnsi="Times New Roman" w:cs="Times New Roman"/>
+          <w:sz w:val="24"/>
+          <w:szCs w:val="24"/>
+        </w:rPr>
+        <w:t>Selain</w:t>
+      </w:r>
+      <w:proofErr w:type="spellEnd"/>
+      <w:r>
+        <w:rPr>
+          <w:rFonts w:ascii="Times New Roman" w:eastAsia="Times New Roman" w:hAnsi="Times New Roman" w:cs="Times New Roman"/>
+          <w:sz w:val="24"/>
+          <w:szCs w:val="24"/>
+        </w:rPr>
+        <w:t xml:space="preserve"> </w:t>
       </w:r>
       <w:proofErr w:type="spellStart"/>
       <w:r>
@@ -16412,13 +16168,23 @@
         <w:ind w:firstLine="426"/>
         <w:jc w:val="both"/>
       </w:pPr>
-      <w:r>
-        <w:rPr>
-          <w:rFonts w:ascii="Times New Roman" w:eastAsia="Times New Roman" w:hAnsi="Times New Roman" w:cs="Times New Roman"/>
-          <w:sz w:val="24"/>
-          <w:szCs w:val="24"/>
-        </w:rPr>
-        <w:t xml:space="preserve">Rancangan </w:t>
+      <w:proofErr w:type="spellStart"/>
+      <w:r>
+        <w:rPr>
+          <w:rFonts w:ascii="Times New Roman" w:eastAsia="Times New Roman" w:hAnsi="Times New Roman" w:cs="Times New Roman"/>
+          <w:sz w:val="24"/>
+          <w:szCs w:val="24"/>
+        </w:rPr>
+        <w:t>Rancangan</w:t>
+      </w:r>
+      <w:proofErr w:type="spellEnd"/>
+      <w:r>
+        <w:rPr>
+          <w:rFonts w:ascii="Times New Roman" w:eastAsia="Times New Roman" w:hAnsi="Times New Roman" w:cs="Times New Roman"/>
+          <w:sz w:val="24"/>
+          <w:szCs w:val="24"/>
+        </w:rPr>
+        <w:t xml:space="preserve"> </w:t>
       </w:r>
       <w:proofErr w:type="spellStart"/>
       <w:r>
@@ -16511,7 +16277,6 @@
         <w:t xml:space="preserve"> proses </w:t>
       </w:r>
       <w:proofErr w:type="spellStart"/>
-      <w:proofErr w:type="gramStart"/>
       <w:r>
         <w:rPr>
           <w:rFonts w:ascii="Times New Roman" w:eastAsia="Times New Roman" w:hAnsi="Times New Roman" w:cs="Times New Roman"/>
@@ -16527,16 +16292,7 @@
           <w:sz w:val="24"/>
           <w:szCs w:val="24"/>
         </w:rPr>
-        <w:t xml:space="preserve"> :</w:t>
-      </w:r>
-      <w:proofErr w:type="gramEnd"/>
-      <w:r>
-        <w:rPr>
-          <w:rFonts w:ascii="Times New Roman" w:eastAsia="Times New Roman" w:hAnsi="Times New Roman" w:cs="Times New Roman"/>
-          <w:sz w:val="24"/>
-          <w:szCs w:val="24"/>
-        </w:rPr>
-        <w:t xml:space="preserve"> </w:t>
+        <w:t xml:space="preserve"> : </w:t>
       </w:r>
     </w:p>
     <w:p>
@@ -18019,7 +17775,6 @@
         <w:t xml:space="preserve"> </w:t>
       </w:r>
       <w:proofErr w:type="spellStart"/>
-      <w:proofErr w:type="gramStart"/>
       <w:r>
         <w:rPr>
           <w:rFonts w:ascii="Times New Roman" w:eastAsia="Times New Roman" w:hAnsi="Times New Roman" w:cs="Times New Roman"/>
@@ -18037,7 +17792,6 @@
         </w:rPr>
         <w:t xml:space="preserve"> :</w:t>
       </w:r>
-      <w:proofErr w:type="gramEnd"/>
     </w:p>
     <w:p>
       <w:pPr>
@@ -18099,7 +17853,6 @@
         <w:jc w:val="both"/>
       </w:pPr>
       <w:proofErr w:type="spellStart"/>
-      <w:proofErr w:type="gramStart"/>
       <w:r>
         <w:rPr>
           <w:rFonts w:ascii="Times New Roman" w:eastAsia="Times New Roman" w:hAnsi="Times New Roman" w:cs="Times New Roman"/>
@@ -18127,16 +17880,7 @@
           <w:sz w:val="24"/>
           <w:szCs w:val="24"/>
         </w:rPr>
-        <w:t>:</w:t>
-      </w:r>
-      <w:proofErr w:type="gramEnd"/>
-      <w:r>
-        <w:rPr>
-          <w:rFonts w:ascii="Times New Roman" w:eastAsia="Times New Roman" w:hAnsi="Times New Roman" w:cs="Times New Roman"/>
-          <w:sz w:val="24"/>
-          <w:szCs w:val="24"/>
-        </w:rPr>
-        <w:t xml:space="preserve"> </w:t>
+        <w:t xml:space="preserve">: </w:t>
       </w:r>
     </w:p>
     <w:p>
@@ -18145,6 +17889,13 @@
         <w:jc w:val="both"/>
       </w:pPr>
       <w:r>
+        <w:rPr>
+          <w:rFonts w:ascii="Times New Roman" w:eastAsia="Times New Roman" w:hAnsi="Times New Roman" w:cs="Times New Roman"/>
+          <w:b/>
+          <w:bCs/>
+          <w:sz w:val="20"/>
+          <w:szCs w:val="20"/>
+        </w:rPr>
         <w:t>Struct Transcript {</w:t>
       </w:r>
     </w:p>
@@ -18154,15 +17905,14 @@
         <w:jc w:val="both"/>
       </w:pPr>
       <w:r>
-        <w:t xml:space="preserve">    </w:t>
-      </w:r>
-      <w:proofErr w:type="gramStart"/>
-      <w:r>
-        <w:t>transcript:bytes</w:t>
-      </w:r>
-      <w:proofErr w:type="gramEnd"/>
-      <w:r>
-        <w:t>32</w:t>
+        <w:rPr>
+          <w:rFonts w:ascii="Times New Roman" w:eastAsia="Times New Roman" w:hAnsi="Times New Roman" w:cs="Times New Roman"/>
+          <w:b/>
+          <w:bCs/>
+          <w:sz w:val="20"/>
+          <w:szCs w:val="20"/>
+        </w:rPr>
+        <w:t xml:space="preserve">     transcript:bytes32</w:t>
       </w:r>
     </w:p>
     <w:p>
@@ -18171,15 +17921,27 @@
         <w:jc w:val="both"/>
       </w:pPr>
       <w:r>
-        <w:t xml:space="preserve">    </w:t>
-      </w:r>
-      <w:proofErr w:type="spellStart"/>
-      <w:proofErr w:type="gramStart"/>
-      <w:r>
+        <w:rPr>
+          <w:rFonts w:ascii="Times New Roman" w:eastAsia="Times New Roman" w:hAnsi="Times New Roman" w:cs="Times New Roman"/>
+          <w:b/>
+          <w:bCs/>
+          <w:sz w:val="20"/>
+          <w:szCs w:val="20"/>
+        </w:rPr>
+        <w:t xml:space="preserve">     </w:t>
+      </w:r>
+      <w:proofErr w:type="spellStart"/>
+      <w:r>
+        <w:rPr>
+          <w:rFonts w:ascii="Times New Roman" w:eastAsia="Times New Roman" w:hAnsi="Times New Roman" w:cs="Times New Roman"/>
+          <w:b/>
+          <w:bCs/>
+          <w:sz w:val="20"/>
+          <w:szCs w:val="20"/>
+        </w:rPr>
         <w:t>timestamp:uint</w:t>
       </w:r>
       <w:proofErr w:type="spellEnd"/>
-      <w:proofErr w:type="gramEnd"/>
     </w:p>
     <w:p>
       <w:pPr>
@@ -18187,6 +17949,13 @@
         <w:jc w:val="both"/>
       </w:pPr>
       <w:r>
+        <w:rPr>
+          <w:rFonts w:ascii="Times New Roman" w:eastAsia="Times New Roman" w:hAnsi="Times New Roman" w:cs="Times New Roman"/>
+          <w:b/>
+          <w:bCs/>
+          <w:sz w:val="20"/>
+          <w:szCs w:val="20"/>
+        </w:rPr>
         <w:t>}</w:t>
       </w:r>
     </w:p>
@@ -18196,10 +17965,24 @@
         <w:jc w:val="both"/>
       </w:pPr>
       <w:r>
-        <w:t xml:space="preserve">Transcript private </w:t>
-      </w:r>
-      <w:proofErr w:type="spellStart"/>
-      <w:r>
+        <w:rPr>
+          <w:rFonts w:ascii="Times New Roman" w:eastAsia="Times New Roman" w:hAnsi="Times New Roman" w:cs="Times New Roman"/>
+          <w:b/>
+          <w:bCs/>
+          <w:sz w:val="20"/>
+          <w:szCs w:val="20"/>
+        </w:rPr>
+        <w:t xml:space="preserve"> Transcript private </w:t>
+      </w:r>
+      <w:proofErr w:type="spellStart"/>
+      <w:r>
+        <w:rPr>
+          <w:rFonts w:ascii="Times New Roman" w:eastAsia="Times New Roman" w:hAnsi="Times New Roman" w:cs="Times New Roman"/>
+          <w:b/>
+          <w:bCs/>
+          <w:sz w:val="20"/>
+          <w:szCs w:val="20"/>
+        </w:rPr>
         <w:t>transcriptData</w:t>
       </w:r>
       <w:proofErr w:type="spellEnd"/>
@@ -18211,26 +17994,46 @@
       </w:pPr>
       <w:proofErr w:type="spellStart"/>
       <w:r>
+        <w:rPr>
+          <w:rFonts w:ascii="Times New Roman" w:eastAsia="Times New Roman" w:hAnsi="Times New Roman" w:cs="Times New Roman"/>
+          <w:b/>
+          <w:bCs/>
+          <w:sz w:val="20"/>
+          <w:szCs w:val="20"/>
+        </w:rPr>
         <w:t>register_transcript</w:t>
       </w:r>
       <w:proofErr w:type="spellEnd"/>
       <w:r>
+        <w:rPr>
+          <w:rFonts w:ascii="Times New Roman" w:eastAsia="Times New Roman" w:hAnsi="Times New Roman" w:cs="Times New Roman"/>
+          <w:b/>
+          <w:bCs/>
+          <w:sz w:val="20"/>
+          <w:szCs w:val="20"/>
+        </w:rPr>
         <w:t>(</w:t>
       </w:r>
       <w:proofErr w:type="spellStart"/>
       <w:r>
-        <w:t>transcript_</w:t>
-      </w:r>
-      <w:proofErr w:type="gramStart"/>
-      <w:r>
-        <w:t>hash,student</w:t>
-      </w:r>
-      <w:proofErr w:type="gramEnd"/>
-      <w:r>
-        <w:t>_id</w:t>
-      </w:r>
-      <w:proofErr w:type="spellEnd"/>
-      <w:r>
+        <w:rPr>
+          <w:rFonts w:ascii="Times New Roman" w:eastAsia="Times New Roman" w:hAnsi="Times New Roman" w:cs="Times New Roman"/>
+          <w:b/>
+          <w:bCs/>
+          <w:sz w:val="20"/>
+          <w:szCs w:val="20"/>
+        </w:rPr>
+        <w:t>transcript_hash,student_id</w:t>
+      </w:r>
+      <w:proofErr w:type="spellEnd"/>
+      <w:r>
+        <w:rPr>
+          <w:rFonts w:ascii="Times New Roman" w:eastAsia="Times New Roman" w:hAnsi="Times New Roman" w:cs="Times New Roman"/>
+          <w:b/>
+          <w:bCs/>
+          <w:sz w:val="20"/>
+          <w:szCs w:val="20"/>
+        </w:rPr>
         <w:t>)</w:t>
       </w:r>
     </w:p>
@@ -18240,95 +18043,181 @@
         <w:jc w:val="both"/>
       </w:pPr>
       <w:r>
-        <w:t>If sender == owner</w:t>
+        <w:rPr>
+          <w:rFonts w:ascii="Times New Roman" w:eastAsia="Times New Roman" w:hAnsi="Times New Roman" w:cs="Times New Roman"/>
+          <w:b/>
+          <w:bCs/>
+          <w:sz w:val="20"/>
+          <w:szCs w:val="20"/>
+        </w:rPr>
+        <w:t>if sender == owner</w:t>
       </w:r>
     </w:p>
     <w:p>
       <w:pPr>
         <w:spacing w:line="360" w:lineRule="auto"/>
+        <w:ind w:firstLine="720"/>
         <w:jc w:val="both"/>
       </w:pPr>
       <w:r>
-        <w:tab/>
-      </w:r>
-      <w:proofErr w:type="gramStart"/>
-      <w:r>
-        <w:t xml:space="preserve">If  </w:t>
-      </w:r>
-      <w:proofErr w:type="spellStart"/>
-      <w:r>
+        <w:rPr>
+          <w:rFonts w:ascii="Times New Roman" w:eastAsia="Times New Roman" w:hAnsi="Times New Roman" w:cs="Times New Roman"/>
+          <w:b/>
+          <w:bCs/>
+          <w:sz w:val="20"/>
+          <w:szCs w:val="20"/>
+        </w:rPr>
+        <w:t xml:space="preserve">if  </w:t>
+      </w:r>
+      <w:proofErr w:type="spellStart"/>
+      <w:r>
+        <w:rPr>
+          <w:rFonts w:ascii="Times New Roman" w:eastAsia="Times New Roman" w:hAnsi="Times New Roman" w:cs="Times New Roman"/>
+          <w:b/>
+          <w:bCs/>
+          <w:sz w:val="20"/>
+          <w:szCs w:val="20"/>
+        </w:rPr>
         <w:t>studentToTranscript</w:t>
       </w:r>
       <w:proofErr w:type="spellEnd"/>
-      <w:proofErr w:type="gramEnd"/>
-      <w:r>
+      <w:r>
+        <w:rPr>
+          <w:rFonts w:ascii="Times New Roman" w:eastAsia="Times New Roman" w:hAnsi="Times New Roman" w:cs="Times New Roman"/>
+          <w:b/>
+          <w:bCs/>
+          <w:sz w:val="20"/>
+          <w:szCs w:val="20"/>
+        </w:rPr>
         <w:t>[</w:t>
       </w:r>
       <w:proofErr w:type="spellStart"/>
       <w:r>
+        <w:rPr>
+          <w:rFonts w:ascii="Times New Roman" w:eastAsia="Times New Roman" w:hAnsi="Times New Roman" w:cs="Times New Roman"/>
+          <w:b/>
+          <w:bCs/>
+          <w:sz w:val="20"/>
+          <w:szCs w:val="20"/>
+        </w:rPr>
         <w:t>student_id</w:t>
       </w:r>
       <w:proofErr w:type="spellEnd"/>
       <w:r>
+        <w:rPr>
+          <w:rFonts w:ascii="Times New Roman" w:eastAsia="Times New Roman" w:hAnsi="Times New Roman" w:cs="Times New Roman"/>
+          <w:b/>
+          <w:bCs/>
+          <w:sz w:val="20"/>
+          <w:szCs w:val="20"/>
+        </w:rPr>
         <w:t>] exist</w:t>
       </w:r>
     </w:p>
     <w:p>
       <w:pPr>
         <w:spacing w:line="360" w:lineRule="auto"/>
+        <w:ind w:left="720"/>
         <w:jc w:val="both"/>
       </w:pPr>
       <w:r>
-        <w:tab/>
-      </w:r>
-      <w:r>
-        <w:tab/>
-        <w:t xml:space="preserve">If </w:t>
-      </w:r>
-      <w:proofErr w:type="spellStart"/>
-      <w:r>
+        <w:rPr>
+          <w:rFonts w:ascii="Times New Roman" w:eastAsia="Times New Roman" w:hAnsi="Times New Roman" w:cs="Times New Roman"/>
+          <w:b/>
+          <w:bCs/>
+          <w:sz w:val="20"/>
+          <w:szCs w:val="20"/>
+        </w:rPr>
+        <w:t xml:space="preserve">      If </w:t>
+      </w:r>
+      <w:proofErr w:type="spellStart"/>
+      <w:r>
+        <w:rPr>
+          <w:rFonts w:ascii="Times New Roman" w:eastAsia="Times New Roman" w:hAnsi="Times New Roman" w:cs="Times New Roman"/>
+          <w:b/>
+          <w:bCs/>
+          <w:sz w:val="20"/>
+          <w:szCs w:val="20"/>
+        </w:rPr>
         <w:t>studentToTranscript</w:t>
       </w:r>
       <w:proofErr w:type="spellEnd"/>
       <w:r>
+        <w:rPr>
+          <w:rFonts w:ascii="Times New Roman" w:eastAsia="Times New Roman" w:hAnsi="Times New Roman" w:cs="Times New Roman"/>
+          <w:b/>
+          <w:bCs/>
+          <w:sz w:val="20"/>
+          <w:szCs w:val="20"/>
+        </w:rPr>
         <w:t>[</w:t>
       </w:r>
       <w:proofErr w:type="spellStart"/>
       <w:r>
+        <w:rPr>
+          <w:rFonts w:ascii="Times New Roman" w:eastAsia="Times New Roman" w:hAnsi="Times New Roman" w:cs="Times New Roman"/>
+          <w:b/>
+          <w:bCs/>
+          <w:sz w:val="20"/>
+          <w:szCs w:val="20"/>
+        </w:rPr>
         <w:t>student_id</w:t>
       </w:r>
       <w:proofErr w:type="spellEnd"/>
       <w:r>
+        <w:rPr>
+          <w:rFonts w:ascii="Times New Roman" w:eastAsia="Times New Roman" w:hAnsi="Times New Roman" w:cs="Times New Roman"/>
+          <w:b/>
+          <w:bCs/>
+          <w:sz w:val="20"/>
+          <w:szCs w:val="20"/>
+        </w:rPr>
         <w:t>] contains transcript</w:t>
       </w:r>
     </w:p>
     <w:p>
       <w:pPr>
         <w:spacing w:line="360" w:lineRule="auto"/>
+        <w:ind w:firstLine="720"/>
         <w:jc w:val="both"/>
       </w:pPr>
       <w:r>
+        <w:rPr>
+          <w:rFonts w:ascii="Times New Roman" w:eastAsia="Times New Roman" w:hAnsi="Times New Roman" w:cs="Times New Roman"/>
+          <w:b/>
+          <w:bCs/>
+          <w:sz w:val="20"/>
+          <w:szCs w:val="20"/>
+        </w:rPr>
+        <w:t xml:space="preserve">     </w:t>
+      </w:r>
+      <w:r>
+        <w:rPr>
+          <w:rFonts w:ascii="Times New Roman" w:eastAsia="Times New Roman" w:hAnsi="Times New Roman" w:cs="Times New Roman"/>
+          <w:b/>
+          <w:bCs/>
+          <w:sz w:val="20"/>
+          <w:szCs w:val="20"/>
+        </w:rPr>
         <w:tab/>
-      </w:r>
-      <w:r>
-        <w:tab/>
-      </w:r>
-      <w:r>
-        <w:tab/>
-        <w:t>return false</w:t>
+        <w:t xml:space="preserve"> return false</w:t>
       </w:r>
     </w:p>
     <w:p>
       <w:pPr>
         <w:spacing w:line="360" w:lineRule="auto"/>
+        <w:ind w:left="720"/>
         <w:jc w:val="both"/>
       </w:pPr>
       <w:r>
-        <w:tab/>
-      </w:r>
-      <w:r>
-        <w:tab/>
-        <w:t>else</w:t>
+        <w:rPr>
+          <w:rFonts w:ascii="Times New Roman" w:eastAsia="Times New Roman" w:hAnsi="Times New Roman" w:cs="Times New Roman"/>
+          <w:b/>
+          <w:bCs/>
+          <w:sz w:val="20"/>
+          <w:szCs w:val="20"/>
+        </w:rPr>
+        <w:t xml:space="preserve">     else</w:t>
       </w:r>
     </w:p>
     <w:p>
@@ -18337,26 +18226,80 @@
         <w:jc w:val="both"/>
       </w:pPr>
       <w:r>
-        <w:tab/>
-      </w:r>
-      <w:r>
-        <w:tab/>
-      </w:r>
-      <w:r>
-        <w:tab/>
-      </w:r>
-      <w:proofErr w:type="spellStart"/>
-      <w:proofErr w:type="gramStart"/>
-      <w:r>
+        <w:rPr>
+          <w:rFonts w:ascii="Times New Roman" w:eastAsia="Times New Roman" w:hAnsi="Times New Roman" w:cs="Times New Roman"/>
+          <w:b/>
+          <w:bCs/>
+          <w:sz w:val="20"/>
+          <w:szCs w:val="20"/>
+        </w:rPr>
+        <w:t xml:space="preserve">                              </w:t>
+      </w:r>
+      <w:proofErr w:type="spellStart"/>
+      <w:r>
+        <w:rPr>
+          <w:rFonts w:ascii="Times New Roman" w:eastAsia="Times New Roman" w:hAnsi="Times New Roman" w:cs="Times New Roman"/>
+          <w:b/>
+          <w:bCs/>
+          <w:sz w:val="18"/>
+          <w:szCs w:val="18"/>
+        </w:rPr>
+        <w:t>studentToTranscript</w:t>
+      </w:r>
+      <w:proofErr w:type="spellEnd"/>
+      <w:r>
+        <w:rPr>
+          <w:rFonts w:ascii="Times New Roman" w:eastAsia="Times New Roman" w:hAnsi="Times New Roman" w:cs="Times New Roman"/>
+          <w:b/>
+          <w:bCs/>
+          <w:sz w:val="18"/>
+          <w:szCs w:val="18"/>
+        </w:rPr>
+        <w:t>[</w:t>
+      </w:r>
+      <w:proofErr w:type="spellStart"/>
+      <w:r>
+        <w:rPr>
+          <w:rFonts w:ascii="Times New Roman" w:eastAsia="Times New Roman" w:hAnsi="Times New Roman" w:cs="Times New Roman"/>
+          <w:b/>
+          <w:bCs/>
+          <w:sz w:val="18"/>
+          <w:szCs w:val="18"/>
+        </w:rPr>
+        <w:t>student_id</w:t>
+      </w:r>
+      <w:proofErr w:type="spellEnd"/>
+      <w:r>
+        <w:rPr>
+          <w:rFonts w:ascii="Times New Roman" w:eastAsia="Times New Roman" w:hAnsi="Times New Roman" w:cs="Times New Roman"/>
+          <w:b/>
+          <w:bCs/>
+          <w:sz w:val="18"/>
+          <w:szCs w:val="18"/>
+        </w:rPr>
+        <w:t>].append(</w:t>
+      </w:r>
+      <w:proofErr w:type="spellStart"/>
+      <w:r>
+        <w:rPr>
+          <w:rFonts w:ascii="Times New Roman" w:eastAsia="Times New Roman" w:hAnsi="Times New Roman" w:cs="Times New Roman"/>
+          <w:b/>
+          <w:bCs/>
+          <w:sz w:val="18"/>
+          <w:szCs w:val="18"/>
+        </w:rPr>
         <w:t>transcriptData</w:t>
       </w:r>
       <w:proofErr w:type="spellEnd"/>
       <w:r>
-        <w:t xml:space="preserve"> :</w:t>
-      </w:r>
-      <w:proofErr w:type="gramEnd"/>
-      <w:r>
-        <w:t xml:space="preserve"> {</w:t>
+        <w:rPr>
+          <w:rFonts w:ascii="Times New Roman" w:eastAsia="Times New Roman" w:hAnsi="Times New Roman" w:cs="Times New Roman"/>
+          <w:b/>
+          <w:bCs/>
+          <w:sz w:val="18"/>
+          <w:szCs w:val="18"/>
+        </w:rPr>
+        <w:t>)</w:t>
       </w:r>
     </w:p>
     <w:p>
@@ -18365,188 +18308,283 @@
         <w:jc w:val="both"/>
       </w:pPr>
       <w:r>
+        <w:rPr>
+          <w:rFonts w:ascii="Times New Roman" w:eastAsia="Times New Roman" w:hAnsi="Times New Roman" w:cs="Times New Roman"/>
+          <w:b/>
+          <w:bCs/>
+          <w:sz w:val="20"/>
+          <w:szCs w:val="20"/>
+        </w:rPr>
+        <w:t xml:space="preserve">      </w:t>
+      </w:r>
+      <w:r>
+        <w:rPr>
+          <w:rFonts w:ascii="Times New Roman" w:eastAsia="Times New Roman" w:hAnsi="Times New Roman" w:cs="Times New Roman"/>
+          <w:b/>
+          <w:bCs/>
+          <w:sz w:val="20"/>
+          <w:szCs w:val="20"/>
+        </w:rPr>
         <w:tab/>
       </w:r>
       <w:r>
+        <w:rPr>
+          <w:rFonts w:ascii="Times New Roman" w:eastAsia="Times New Roman" w:hAnsi="Times New Roman" w:cs="Times New Roman"/>
+          <w:b/>
+          <w:bCs/>
+          <w:sz w:val="20"/>
+          <w:szCs w:val="20"/>
+        </w:rPr>
         <w:tab/>
-      </w:r>
-      <w:r>
-        <w:tab/>
-      </w:r>
-      <w:r>
-        <w:tab/>
-      </w:r>
-      <w:proofErr w:type="spellStart"/>
-      <w:proofErr w:type="gramStart"/>
-      <w:r>
-        <w:t>transcript:transcript</w:t>
-      </w:r>
-      <w:proofErr w:type="gramEnd"/>
-      <w:r>
-        <w:t>_hash</w:t>
-      </w:r>
-      <w:proofErr w:type="spellEnd"/>
+        <w:t xml:space="preserve"> </w:t>
+      </w:r>
+      <w:proofErr w:type="spellStart"/>
+      <w:r>
+        <w:rPr>
+          <w:rFonts w:ascii="Times New Roman" w:eastAsia="Times New Roman" w:hAnsi="Times New Roman" w:cs="Times New Roman"/>
+          <w:b/>
+          <w:bCs/>
+          <w:sz w:val="20"/>
+          <w:szCs w:val="20"/>
+        </w:rPr>
+        <w:t>transcriptHashStorge.append</w:t>
+      </w:r>
+      <w:proofErr w:type="spellEnd"/>
+      <w:r>
+        <w:rPr>
+          <w:rFonts w:ascii="Times New Roman" w:eastAsia="Times New Roman" w:hAnsi="Times New Roman" w:cs="Times New Roman"/>
+          <w:b/>
+          <w:bCs/>
+          <w:sz w:val="20"/>
+          <w:szCs w:val="20"/>
+        </w:rPr>
+        <w:t>(</w:t>
+      </w:r>
+      <w:proofErr w:type="spellStart"/>
+      <w:r>
+        <w:rPr>
+          <w:rFonts w:ascii="Times New Roman" w:eastAsia="Times New Roman" w:hAnsi="Times New Roman" w:cs="Times New Roman"/>
+          <w:b/>
+          <w:bCs/>
+          <w:sz w:val="20"/>
+          <w:szCs w:val="20"/>
+        </w:rPr>
+        <w:t>transcript_hash</w:t>
+      </w:r>
+      <w:proofErr w:type="spellEnd"/>
+      <w:r>
+        <w:rPr>
+          <w:rFonts w:ascii="Times New Roman" w:eastAsia="Times New Roman" w:hAnsi="Times New Roman" w:cs="Times New Roman"/>
+          <w:b/>
+          <w:bCs/>
+          <w:sz w:val="20"/>
+          <w:szCs w:val="20"/>
+        </w:rPr>
+        <w:t>)</w:t>
+      </w:r>
     </w:p>
     <w:p>
       <w:pPr>
         <w:spacing w:line="360" w:lineRule="auto"/>
+        <w:ind w:firstLine="720"/>
         <w:jc w:val="both"/>
       </w:pPr>
       <w:r>
+        <w:rPr>
+          <w:rFonts w:ascii="Times New Roman" w:eastAsia="Times New Roman" w:hAnsi="Times New Roman" w:cs="Times New Roman"/>
+          <w:b/>
+          <w:bCs/>
+          <w:sz w:val="20"/>
+          <w:szCs w:val="20"/>
+        </w:rPr>
+        <w:t xml:space="preserve">       </w:t>
+      </w:r>
+      <w:r>
+        <w:rPr>
+          <w:rFonts w:ascii="Times New Roman" w:eastAsia="Times New Roman" w:hAnsi="Times New Roman" w:cs="Times New Roman"/>
+          <w:b/>
+          <w:bCs/>
+          <w:sz w:val="20"/>
+          <w:szCs w:val="20"/>
+        </w:rPr>
         <w:tab/>
-      </w:r>
-      <w:r>
-        <w:tab/>
-      </w:r>
-      <w:r>
-        <w:tab/>
-      </w:r>
-      <w:r>
-        <w:tab/>
-      </w:r>
-      <w:proofErr w:type="spellStart"/>
-      <w:proofErr w:type="gramStart"/>
-      <w:r>
-        <w:t>timestamp:now</w:t>
-      </w:r>
-      <w:proofErr w:type="spellEnd"/>
-      <w:proofErr w:type="gramEnd"/>
+        <w:t xml:space="preserve"> return true</w:t>
+      </w:r>
     </w:p>
     <w:p>
       <w:pPr>
         <w:spacing w:line="360" w:lineRule="auto"/>
         <w:jc w:val="both"/>
-      </w:pPr>
+        <w:rPr>
+          <w:rFonts w:ascii="Times New Roman" w:eastAsia="Times New Roman" w:hAnsi="Times New Roman" w:cs="Times New Roman"/>
+          <w:b/>
+          <w:bCs/>
+          <w:sz w:val="20"/>
+          <w:szCs w:val="20"/>
+        </w:rPr>
+      </w:pPr>
+      <w:r>
+        <w:rPr>
+          <w:rFonts w:ascii="Times New Roman" w:eastAsia="Times New Roman" w:hAnsi="Times New Roman" w:cs="Times New Roman"/>
+          <w:b/>
+          <w:bCs/>
+          <w:sz w:val="20"/>
+          <w:szCs w:val="20"/>
+        </w:rPr>
+        <w:t xml:space="preserve">       </w:t>
+      </w:r>
       <w:r>
         <w:tab/>
-      </w:r>
-      <w:r>
-        <w:tab/>
-      </w:r>
-      <w:r>
-        <w:tab/>
-        <w:t>}</w:t>
-      </w:r>
-      <w:r>
-        <w:tab/>
-      </w:r>
-      <w:r>
-        <w:tab/>
-      </w:r>
-      <w:r>
-        <w:tab/>
-      </w:r>
-      <w:r>
-        <w:tab/>
-      </w:r>
-      <w:r>
-        <w:tab/>
-      </w:r>
-      <w:r>
-        <w:tab/>
-        <w:t xml:space="preserve">   </w:t>
       </w:r>
     </w:p>
     <w:p>
       <w:pPr>
         <w:spacing w:line="360" w:lineRule="auto"/>
+        <w:ind w:firstLine="720"/>
         <w:jc w:val="both"/>
       </w:pPr>
       <w:r>
-        <w:lastRenderedPageBreak/>
-        <w:tab/>
-      </w:r>
-      <w:r>
-        <w:tab/>
-      </w:r>
-      <w:proofErr w:type="spellStart"/>
-      <w:r>
-        <w:t>studentToTranscript</w:t>
-      </w:r>
-      <w:proofErr w:type="spellEnd"/>
-      <w:r>
-        <w:t>[</w:t>
-      </w:r>
-      <w:proofErr w:type="spellStart"/>
-      <w:r>
-        <w:t>student_id</w:t>
-      </w:r>
-      <w:proofErr w:type="spellEnd"/>
-      <w:proofErr w:type="gramStart"/>
-      <w:r>
-        <w:t>].append</w:t>
-      </w:r>
-      <w:proofErr w:type="gramEnd"/>
-      <w:r>
-        <w:t>(</w:t>
-      </w:r>
-      <w:proofErr w:type="spellStart"/>
-      <w:r>
-        <w:t>transcriptData</w:t>
-      </w:r>
-      <w:proofErr w:type="spellEnd"/>
-      <w:r>
-        <w:t>)</w:t>
+        <w:rPr>
+          <w:rFonts w:ascii="Times New Roman" w:eastAsia="Times New Roman" w:hAnsi="Times New Roman" w:cs="Times New Roman"/>
+          <w:b/>
+          <w:bCs/>
+          <w:sz w:val="20"/>
+          <w:szCs w:val="20"/>
+        </w:rPr>
+        <w:t xml:space="preserve">else </w:t>
       </w:r>
     </w:p>
     <w:p>
       <w:pPr>
         <w:spacing w:line="360" w:lineRule="auto"/>
+        <w:ind w:left="720" w:firstLine="720"/>
         <w:jc w:val="both"/>
       </w:pPr>
-      <w:r>
-        <w:tab/>
-      </w:r>
-      <w:r>
-        <w:tab/>
-      </w:r>
-      <w:r>
-        <w:tab/>
-      </w:r>
-      <w:proofErr w:type="spellStart"/>
-      <w:r>
-        <w:t>transcriptHashStorge.append</w:t>
-      </w:r>
-      <w:proofErr w:type="spellEnd"/>
-      <w:r>
-        <w:t>(</w:t>
-      </w:r>
-      <w:proofErr w:type="spellStart"/>
-      <w:r>
-        <w:t>transcript_hash</w:t>
-      </w:r>
-      <w:proofErr w:type="spellEnd"/>
-      <w:r>
-        <w:t>)</w:t>
+      <w:proofErr w:type="spellStart"/>
+      <w:r>
+        <w:rPr>
+          <w:rFonts w:ascii="Times New Roman" w:eastAsia="Times New Roman" w:hAnsi="Times New Roman" w:cs="Times New Roman"/>
+          <w:b/>
+          <w:bCs/>
+          <w:sz w:val="20"/>
+          <w:szCs w:val="20"/>
+        </w:rPr>
+        <w:t>newTranscriptArray</w:t>
+      </w:r>
+      <w:proofErr w:type="spellEnd"/>
+      <w:r>
+        <w:rPr>
+          <w:rFonts w:ascii="Times New Roman" w:eastAsia="Times New Roman" w:hAnsi="Times New Roman" w:cs="Times New Roman"/>
+          <w:b/>
+          <w:bCs/>
+          <w:sz w:val="20"/>
+          <w:szCs w:val="20"/>
+        </w:rPr>
+        <w:t xml:space="preserve"> : Array of bytes32</w:t>
       </w:r>
     </w:p>
     <w:p>
       <w:pPr>
         <w:spacing w:line="360" w:lineRule="auto"/>
+        <w:ind w:left="720" w:firstLine="720"/>
         <w:jc w:val="both"/>
       </w:pPr>
-      <w:r>
-        <w:tab/>
-      </w:r>
-      <w:r>
-        <w:tab/>
-      </w:r>
-      <w:r>
-        <w:tab/>
-        <w:t>return true</w:t>
+      <w:proofErr w:type="spellStart"/>
+      <w:r>
+        <w:rPr>
+          <w:rFonts w:ascii="Times New Roman" w:eastAsia="Times New Roman" w:hAnsi="Times New Roman" w:cs="Times New Roman"/>
+          <w:b/>
+          <w:bCs/>
+          <w:sz w:val="20"/>
+          <w:szCs w:val="20"/>
+        </w:rPr>
+        <w:lastRenderedPageBreak/>
+        <w:t>neTranscriptArray.append</w:t>
+      </w:r>
+      <w:proofErr w:type="spellEnd"/>
+      <w:r>
+        <w:rPr>
+          <w:rFonts w:ascii="Times New Roman" w:eastAsia="Times New Roman" w:hAnsi="Times New Roman" w:cs="Times New Roman"/>
+          <w:b/>
+          <w:bCs/>
+          <w:sz w:val="20"/>
+          <w:szCs w:val="20"/>
+        </w:rPr>
+        <w:t>(</w:t>
+      </w:r>
+      <w:proofErr w:type="spellStart"/>
+      <w:r>
+        <w:rPr>
+          <w:rFonts w:ascii="Times New Roman" w:eastAsia="Times New Roman" w:hAnsi="Times New Roman" w:cs="Times New Roman"/>
+          <w:b/>
+          <w:bCs/>
+          <w:sz w:val="20"/>
+          <w:szCs w:val="20"/>
+        </w:rPr>
+        <w:t>transcriptData</w:t>
+      </w:r>
+      <w:proofErr w:type="spellEnd"/>
+      <w:r>
+        <w:rPr>
+          <w:rFonts w:ascii="Times New Roman" w:eastAsia="Times New Roman" w:hAnsi="Times New Roman" w:cs="Times New Roman"/>
+          <w:b/>
+          <w:bCs/>
+          <w:sz w:val="20"/>
+          <w:szCs w:val="20"/>
+        </w:rPr>
+        <w:t>)</w:t>
       </w:r>
     </w:p>
     <w:p>
       <w:pPr>
         <w:spacing w:line="360" w:lineRule="auto"/>
+        <w:ind w:left="720" w:firstLine="720"/>
         <w:jc w:val="both"/>
       </w:pPr>
       <w:r>
-        <w:t xml:space="preserve">       </w:t>
-      </w:r>
-      <w:r>
-        <w:tab/>
-      </w:r>
+        <w:rPr>
+          <w:rFonts w:ascii="Times New Roman" w:eastAsia="Times New Roman" w:hAnsi="Times New Roman" w:cs="Times New Roman"/>
+          <w:b/>
+          <w:bCs/>
+          <w:sz w:val="20"/>
+          <w:szCs w:val="20"/>
+        </w:rPr>
+        <w:t xml:space="preserve">Map </w:t>
+      </w:r>
+      <w:proofErr w:type="spellStart"/>
+      <w:r>
+        <w:rPr>
+          <w:rFonts w:ascii="Times New Roman" w:eastAsia="Times New Roman" w:hAnsi="Times New Roman" w:cs="Times New Roman"/>
+          <w:b/>
+          <w:bCs/>
+          <w:sz w:val="20"/>
+          <w:szCs w:val="20"/>
+        </w:rPr>
+        <w:t>newTranscriptArray</w:t>
+      </w:r>
+      <w:proofErr w:type="spellEnd"/>
+      <w:r>
+        <w:rPr>
+          <w:rFonts w:ascii="Times New Roman" w:eastAsia="Times New Roman" w:hAnsi="Times New Roman" w:cs="Times New Roman"/>
+          <w:b/>
+          <w:bCs/>
+          <w:sz w:val="20"/>
+          <w:szCs w:val="20"/>
+        </w:rPr>
+        <w:t xml:space="preserve"> to </w:t>
+      </w:r>
+      <w:proofErr w:type="spellStart"/>
+      <w:r>
+        <w:rPr>
+          <w:rFonts w:ascii="Times New Roman" w:eastAsia="Times New Roman" w:hAnsi="Times New Roman" w:cs="Times New Roman"/>
+          <w:b/>
+          <w:bCs/>
+          <w:sz w:val="20"/>
+          <w:szCs w:val="20"/>
+        </w:rPr>
+        <w:t>student_id</w:t>
+      </w:r>
+      <w:proofErr w:type="spellEnd"/>
     </w:p>
     <w:p>
       <w:pPr>
@@ -18554,8 +18592,78 @@
         <w:jc w:val="both"/>
       </w:pPr>
       <w:r>
+        <w:rPr>
+          <w:rFonts w:ascii="Times New Roman" w:eastAsia="Times New Roman" w:hAnsi="Times New Roman" w:cs="Times New Roman"/>
+          <w:b/>
+          <w:bCs/>
+          <w:sz w:val="20"/>
+          <w:szCs w:val="20"/>
+        </w:rPr>
+        <w:t xml:space="preserve">              </w:t>
+      </w:r>
+      <w:r>
+        <w:rPr>
+          <w:rFonts w:ascii="Times New Roman" w:eastAsia="Times New Roman" w:hAnsi="Times New Roman" w:cs="Times New Roman"/>
+          <w:b/>
+          <w:bCs/>
+          <w:sz w:val="20"/>
+          <w:szCs w:val="20"/>
+        </w:rPr>
         <w:tab/>
-        <w:t xml:space="preserve">else </w:t>
+      </w:r>
+      <w:r>
+        <w:rPr>
+          <w:rFonts w:ascii="Times New Roman" w:eastAsia="Times New Roman" w:hAnsi="Times New Roman" w:cs="Times New Roman"/>
+          <w:b/>
+          <w:bCs/>
+          <w:sz w:val="20"/>
+          <w:szCs w:val="20"/>
+        </w:rPr>
+        <w:tab/>
+      </w:r>
+      <w:proofErr w:type="spellStart"/>
+      <w:r>
+        <w:rPr>
+          <w:rFonts w:ascii="Times New Roman" w:eastAsia="Times New Roman" w:hAnsi="Times New Roman" w:cs="Times New Roman"/>
+          <w:b/>
+          <w:bCs/>
+          <w:sz w:val="20"/>
+          <w:szCs w:val="20"/>
+        </w:rPr>
+        <w:t>transcriptHashStorge.append</w:t>
+      </w:r>
+      <w:proofErr w:type="spellEnd"/>
+      <w:r>
+        <w:rPr>
+          <w:rFonts w:ascii="Times New Roman" w:eastAsia="Times New Roman" w:hAnsi="Times New Roman" w:cs="Times New Roman"/>
+          <w:b/>
+          <w:bCs/>
+          <w:sz w:val="20"/>
+          <w:szCs w:val="20"/>
+        </w:rPr>
+        <w:t>(</w:t>
+      </w:r>
+      <w:proofErr w:type="spellStart"/>
+      <w:r>
+        <w:rPr>
+          <w:rFonts w:ascii="Times New Roman" w:eastAsia="Times New Roman" w:hAnsi="Times New Roman" w:cs="Times New Roman"/>
+          <w:b/>
+          <w:bCs/>
+          <w:sz w:val="20"/>
+          <w:szCs w:val="20"/>
+        </w:rPr>
+        <w:t>transcript_hash</w:t>
+      </w:r>
+      <w:proofErr w:type="spellEnd"/>
+      <w:r>
+        <w:rPr>
+          <w:rFonts w:ascii="Times New Roman" w:eastAsia="Times New Roman" w:hAnsi="Times New Roman" w:cs="Times New Roman"/>
+          <w:b/>
+          <w:bCs/>
+          <w:sz w:val="20"/>
+          <w:szCs w:val="20"/>
+        </w:rPr>
+        <w:t>)</w:t>
       </w:r>
     </w:p>
     <w:p>
@@ -18564,49 +18672,53 @@
         <w:jc w:val="both"/>
       </w:pPr>
       <w:r>
+        <w:rPr>
+          <w:rFonts w:ascii="Times New Roman" w:eastAsia="Times New Roman" w:hAnsi="Times New Roman" w:cs="Times New Roman"/>
+          <w:b/>
+          <w:bCs/>
+          <w:sz w:val="20"/>
+          <w:szCs w:val="20"/>
+        </w:rPr>
+        <w:t xml:space="preserve"> </w:t>
+      </w:r>
+      <w:r>
+        <w:rPr>
+          <w:rFonts w:ascii="Times New Roman" w:eastAsia="Times New Roman" w:hAnsi="Times New Roman" w:cs="Times New Roman"/>
+          <w:b/>
+          <w:bCs/>
+          <w:sz w:val="20"/>
+          <w:szCs w:val="20"/>
+        </w:rPr>
         <w:tab/>
       </w:r>
       <w:r>
+        <w:rPr>
+          <w:rFonts w:ascii="Times New Roman" w:eastAsia="Times New Roman" w:hAnsi="Times New Roman" w:cs="Times New Roman"/>
+          <w:b/>
+          <w:bCs/>
+          <w:sz w:val="20"/>
+          <w:szCs w:val="20"/>
+        </w:rPr>
         <w:tab/>
-      </w:r>
-      <w:proofErr w:type="spellStart"/>
-      <w:proofErr w:type="gramStart"/>
-      <w:r>
-        <w:t>transcriptData</w:t>
-      </w:r>
-      <w:proofErr w:type="spellEnd"/>
-      <w:r>
-        <w:t xml:space="preserve"> :</w:t>
-      </w:r>
-      <w:proofErr w:type="gramEnd"/>
-      <w:r>
-        <w:t xml:space="preserve"> {</w:t>
+        <w:t xml:space="preserve">return true </w:t>
       </w:r>
     </w:p>
     <w:p>
       <w:pPr>
         <w:spacing w:line="360" w:lineRule="auto"/>
+        <w:ind w:firstLine="720"/>
         <w:jc w:val="both"/>
       </w:pPr>
       <w:r>
-        <w:tab/>
-      </w:r>
-      <w:r>
-        <w:tab/>
-      </w:r>
-      <w:r>
-        <w:tab/>
-      </w:r>
-      <w:proofErr w:type="spellStart"/>
-      <w:proofErr w:type="gramStart"/>
-      <w:r>
-        <w:t>transcript:transcript</w:t>
-      </w:r>
-      <w:proofErr w:type="gramEnd"/>
-      <w:r>
-        <w:t>_hash</w:t>
-      </w:r>
-      <w:proofErr w:type="spellEnd"/>
+        <w:rPr>
+          <w:rFonts w:ascii="Times New Roman" w:eastAsia="Times New Roman" w:hAnsi="Times New Roman" w:cs="Times New Roman"/>
+          <w:b/>
+          <w:bCs/>
+          <w:sz w:val="20"/>
+          <w:szCs w:val="20"/>
+        </w:rPr>
+        <w:t>end</w:t>
+      </w:r>
     </w:p>
     <w:p>
       <w:pPr>
@@ -18614,33 +18726,31 @@
         <w:jc w:val="both"/>
       </w:pPr>
       <w:r>
-        <w:tab/>
-      </w:r>
-      <w:r>
-        <w:tab/>
-      </w:r>
-      <w:r>
-        <w:tab/>
-      </w:r>
-      <w:r>
-        <w:tab/>
-      </w:r>
-      <w:proofErr w:type="spellStart"/>
-      <w:proofErr w:type="gramStart"/>
-      <w:r>
-        <w:t>timestamp:now</w:t>
-      </w:r>
-      <w:proofErr w:type="spellEnd"/>
-      <w:proofErr w:type="gramEnd"/>
+        <w:rPr>
+          <w:rFonts w:ascii="Times New Roman" w:eastAsia="Times New Roman" w:hAnsi="Times New Roman" w:cs="Times New Roman"/>
+          <w:b/>
+          <w:bCs/>
+          <w:sz w:val="20"/>
+          <w:szCs w:val="20"/>
+        </w:rPr>
+        <w:t xml:space="preserve">else </w:t>
+      </w:r>
     </w:p>
     <w:p>
       <w:pPr>
         <w:spacing w:line="360" w:lineRule="auto"/>
+        <w:ind w:firstLine="720"/>
         <w:jc w:val="both"/>
       </w:pPr>
       <w:r>
-        <w:tab/>
-        <w:t>}</w:t>
+        <w:rPr>
+          <w:rFonts w:ascii="Times New Roman" w:eastAsia="Times New Roman" w:hAnsi="Times New Roman" w:cs="Times New Roman"/>
+          <w:b/>
+          <w:bCs/>
+          <w:sz w:val="20"/>
+          <w:szCs w:val="20"/>
+        </w:rPr>
+        <w:t>return false;</w:t>
       </w:r>
     </w:p>
     <w:p>
@@ -18649,144 +18759,13 @@
         <w:jc w:val="both"/>
       </w:pPr>
       <w:r>
-        <w:tab/>
-      </w:r>
-      <w:proofErr w:type="spellStart"/>
-      <w:proofErr w:type="gramStart"/>
-      <w:r>
-        <w:t>newTranscriptArray</w:t>
-      </w:r>
-      <w:proofErr w:type="spellEnd"/>
-      <w:r>
-        <w:t xml:space="preserve"> :</w:t>
-      </w:r>
-      <w:proofErr w:type="gramEnd"/>
-      <w:r>
-        <w:t xml:space="preserve"> Array of bytes32</w:t>
-      </w:r>
-    </w:p>
-    <w:p>
-      <w:pPr>
-        <w:spacing w:line="360" w:lineRule="auto"/>
-        <w:jc w:val="both"/>
-      </w:pPr>
-      <w:r>
-        <w:tab/>
-      </w:r>
-      <w:proofErr w:type="spellStart"/>
-      <w:r>
-        <w:t>newTranscriptArray.append</w:t>
-      </w:r>
-      <w:proofErr w:type="spellEnd"/>
-      <w:r>
-        <w:t>(</w:t>
-      </w:r>
-      <w:proofErr w:type="spellStart"/>
-      <w:r>
-        <w:t>transcriptData</w:t>
-      </w:r>
-      <w:proofErr w:type="spellEnd"/>
-      <w:r>
-        <w:t>)</w:t>
-      </w:r>
-    </w:p>
-    <w:p>
-      <w:pPr>
-        <w:spacing w:line="360" w:lineRule="auto"/>
-        <w:jc w:val="both"/>
-      </w:pPr>
-      <w:r>
-        <w:tab/>
-        <w:t xml:space="preserve">Map </w:t>
-      </w:r>
-      <w:proofErr w:type="spellStart"/>
-      <w:r>
-        <w:t>newTranscriptArray</w:t>
-      </w:r>
-      <w:proofErr w:type="spellEnd"/>
-      <w:r>
-        <w:t xml:space="preserve"> to </w:t>
-      </w:r>
-      <w:proofErr w:type="spellStart"/>
-      <w:r>
-        <w:t>student_id</w:t>
-      </w:r>
-      <w:proofErr w:type="spellEnd"/>
-    </w:p>
-    <w:p>
-      <w:pPr>
-        <w:spacing w:line="360" w:lineRule="auto"/>
-        <w:jc w:val="both"/>
-      </w:pPr>
-      <w:r>
-        <w:tab/>
-      </w:r>
-      <w:proofErr w:type="spellStart"/>
-      <w:r>
-        <w:t>transcriptHashStorge.append</w:t>
-      </w:r>
-      <w:proofErr w:type="spellEnd"/>
-      <w:r>
-        <w:t>(</w:t>
-      </w:r>
-      <w:proofErr w:type="spellStart"/>
-      <w:r>
-        <w:t>transcript_hash</w:t>
-      </w:r>
-      <w:proofErr w:type="spellEnd"/>
-      <w:r>
-        <w:t>)</w:t>
-      </w:r>
-    </w:p>
-    <w:p>
-      <w:pPr>
-        <w:spacing w:line="360" w:lineRule="auto"/>
-        <w:jc w:val="both"/>
-      </w:pPr>
-      <w:r>
-        <w:tab/>
-        <w:t xml:space="preserve">return true </w:t>
-      </w:r>
-    </w:p>
-    <w:p>
-      <w:pPr>
-        <w:spacing w:line="360" w:lineRule="auto"/>
-        <w:jc w:val="both"/>
-      </w:pPr>
-      <w:r>
-        <w:t>End</w:t>
-      </w:r>
-    </w:p>
-    <w:p>
-      <w:pPr>
-        <w:spacing w:line="360" w:lineRule="auto"/>
-        <w:jc w:val="both"/>
-      </w:pPr>
-      <w:r>
-        <w:t xml:space="preserve">else </w:t>
-      </w:r>
-    </w:p>
-    <w:p>
-      <w:pPr>
-        <w:spacing w:line="360" w:lineRule="auto"/>
-        <w:jc w:val="both"/>
-      </w:pPr>
-      <w:r>
-        <w:tab/>
-        <w:t xml:space="preserve">return </w:t>
-      </w:r>
-      <w:proofErr w:type="gramStart"/>
-      <w:r>
-        <w:t>false;</w:t>
-      </w:r>
-      <w:proofErr w:type="gramEnd"/>
-    </w:p>
-    <w:p>
-      <w:pPr>
-        <w:spacing w:line="360" w:lineRule="auto"/>
-        <w:jc w:val="both"/>
-      </w:pPr>
-      <w:r>
+        <w:rPr>
+          <w:rFonts w:ascii="Times New Roman" w:eastAsia="Times New Roman" w:hAnsi="Times New Roman" w:cs="Times New Roman"/>
+          <w:b/>
+          <w:bCs/>
+          <w:sz w:val="20"/>
+          <w:szCs w:val="20"/>
+        </w:rPr>
         <w:t>End</w:t>
       </w:r>
     </w:p>
@@ -18807,18 +18786,17 @@
           <w:szCs w:val="24"/>
         </w:rPr>
       </w:pPr>
-      <w:proofErr w:type="spellStart"/>
       <w:r>
         <w:rPr>
           <w:rFonts w:ascii="Times New Roman" w:eastAsia="Times New Roman" w:hAnsi="Times New Roman" w:cs="Times New Roman"/>
           <w:b/>
           <w:bCs/>
-          <w:sz w:val="24"/>
-          <w:szCs w:val="24"/>
-        </w:rPr>
-        <w:t>Verifikasi</w:t>
-      </w:r>
-      <w:proofErr w:type="spellEnd"/>
+          <w:sz w:val="20"/>
+          <w:szCs w:val="20"/>
+        </w:rPr>
+        <w:t xml:space="preserve"> </w:t>
+      </w:r>
+      <w:proofErr w:type="spellStart"/>
       <w:r>
         <w:rPr>
           <w:rFonts w:ascii="Times New Roman" w:eastAsia="Times New Roman" w:hAnsi="Times New Roman" w:cs="Times New Roman"/>
@@ -18827,9 +18805,8 @@
           <w:sz w:val="24"/>
           <w:szCs w:val="24"/>
         </w:rPr>
-        <w:t xml:space="preserve"> </w:t>
-      </w:r>
-      <w:proofErr w:type="spellStart"/>
+        <w:t>Men</w:t>
+      </w:r>
       <w:r>
         <w:rPr>
           <w:rFonts w:ascii="Times New Roman" w:eastAsia="Times New Roman" w:hAnsi="Times New Roman" w:cs="Times New Roman"/>
@@ -18838,9 +18815,8 @@
           <w:sz w:val="24"/>
           <w:szCs w:val="24"/>
         </w:rPr>
-        <w:t>transkrip</w:t>
-      </w:r>
-      <w:proofErr w:type="spellEnd"/>
+        <w:t>gam</w:t>
+      </w:r>
       <w:r>
         <w:rPr>
           <w:rFonts w:ascii="Times New Roman" w:eastAsia="Times New Roman" w:hAnsi="Times New Roman" w:cs="Times New Roman"/>
@@ -18849,9 +18825,9 @@
           <w:sz w:val="24"/>
           <w:szCs w:val="24"/>
         </w:rPr>
-        <w:t xml:space="preserve"> </w:t>
-      </w:r>
-      <w:proofErr w:type="spellStart"/>
+        <w:t>bil</w:t>
+      </w:r>
+      <w:proofErr w:type="spellEnd"/>
       <w:r>
         <w:rPr>
           <w:rFonts w:ascii="Times New Roman" w:eastAsia="Times New Roman" w:hAnsi="Times New Roman" w:cs="Times New Roman"/>
@@ -18860,9 +18836,9 @@
           <w:sz w:val="24"/>
           <w:szCs w:val="24"/>
         </w:rPr>
-        <w:t>nilai</w:t>
-      </w:r>
-      <w:proofErr w:type="spellEnd"/>
+        <w:t xml:space="preserve"> </w:t>
+      </w:r>
+      <w:proofErr w:type="spellStart"/>
       <w:r>
         <w:rPr>
           <w:rFonts w:ascii="Times New Roman" w:eastAsia="Times New Roman" w:hAnsi="Times New Roman" w:cs="Times New Roman"/>
@@ -18871,9 +18847,9 @@
           <w:sz w:val="24"/>
           <w:szCs w:val="24"/>
         </w:rPr>
-        <w:t xml:space="preserve"> </w:t>
-      </w:r>
-      <w:proofErr w:type="spellStart"/>
+        <w:t>transkrip</w:t>
+      </w:r>
+      <w:proofErr w:type="spellEnd"/>
       <w:r>
         <w:rPr>
           <w:rFonts w:ascii="Times New Roman" w:eastAsia="Times New Roman" w:hAnsi="Times New Roman" w:cs="Times New Roman"/>
@@ -18882,6 +18858,39 @@
           <w:sz w:val="24"/>
           <w:szCs w:val="24"/>
         </w:rPr>
+        <w:t xml:space="preserve"> </w:t>
+      </w:r>
+      <w:proofErr w:type="spellStart"/>
+      <w:r>
+        <w:rPr>
+          <w:rFonts w:ascii="Times New Roman" w:eastAsia="Times New Roman" w:hAnsi="Times New Roman" w:cs="Times New Roman"/>
+          <w:b/>
+          <w:bCs/>
+          <w:sz w:val="24"/>
+          <w:szCs w:val="24"/>
+        </w:rPr>
+        <w:t>nilai</w:t>
+      </w:r>
+      <w:proofErr w:type="spellEnd"/>
+      <w:r>
+        <w:rPr>
+          <w:rFonts w:ascii="Times New Roman" w:eastAsia="Times New Roman" w:hAnsi="Times New Roman" w:cs="Times New Roman"/>
+          <w:b/>
+          <w:bCs/>
+          <w:sz w:val="24"/>
+          <w:szCs w:val="24"/>
+        </w:rPr>
+        <w:t xml:space="preserve"> </w:t>
+      </w:r>
+      <w:proofErr w:type="spellStart"/>
+      <w:r>
+        <w:rPr>
+          <w:rFonts w:ascii="Times New Roman" w:eastAsia="Times New Roman" w:hAnsi="Times New Roman" w:cs="Times New Roman"/>
+          <w:b/>
+          <w:bCs/>
+          <w:sz w:val="24"/>
+          <w:szCs w:val="24"/>
+        </w:rPr>
         <w:t>mahasiswa</w:t>
       </w:r>
       <w:proofErr w:type="spellEnd"/>
@@ -18890,6 +18899,9 @@
       <w:pPr>
         <w:spacing w:line="360" w:lineRule="auto"/>
         <w:jc w:val="both"/>
+      </w:pPr>
+      <w:proofErr w:type="spellStart"/>
+      <w:r>
         <w:rPr>
           <w:rFonts w:ascii="Times New Roman" w:eastAsia="Times New Roman" w:hAnsi="Times New Roman" w:cs="Times New Roman"/>
           <w:b/>
@@ -18897,6 +18909,14 @@
           <w:sz w:val="24"/>
           <w:szCs w:val="24"/>
         </w:rPr>
+        <w:t>Algoritma</w:t>
+      </w:r>
+      <w:proofErr w:type="spellEnd"/>
+    </w:p>
+    <w:p>
+      <w:pPr>
+        <w:spacing w:line="360" w:lineRule="auto"/>
+        <w:jc w:val="both"/>
       </w:pPr>
       <w:proofErr w:type="spellStart"/>
       <w:r>
@@ -18904,10 +18924,10 @@
           <w:rFonts w:ascii="Times New Roman" w:eastAsia="Times New Roman" w:hAnsi="Times New Roman" w:cs="Times New Roman"/>
           <w:b/>
           <w:bCs/>
-          <w:sz w:val="24"/>
-          <w:szCs w:val="24"/>
-        </w:rPr>
-        <w:t>Algoritma</w:t>
+          <w:sz w:val="20"/>
+          <w:szCs w:val="20"/>
+        </w:rPr>
+        <w:t>retrieve_student_transcript</w:t>
       </w:r>
       <w:proofErr w:type="spellEnd"/>
       <w:r>
@@ -18915,10 +18935,32 @@
           <w:rFonts w:ascii="Times New Roman" w:eastAsia="Times New Roman" w:hAnsi="Times New Roman" w:cs="Times New Roman"/>
           <w:b/>
           <w:bCs/>
-          <w:sz w:val="24"/>
-          <w:szCs w:val="24"/>
-        </w:rPr>
-        <w:t xml:space="preserve"> </w:t>
+          <w:sz w:val="20"/>
+          <w:szCs w:val="20"/>
+        </w:rPr>
+        <w:t>(</w:t>
+      </w:r>
+      <w:proofErr w:type="spellStart"/>
+      <w:r>
+        <w:rPr>
+          <w:rFonts w:ascii="Times New Roman" w:eastAsia="Times New Roman" w:hAnsi="Times New Roman" w:cs="Times New Roman"/>
+          <w:b/>
+          <w:bCs/>
+          <w:sz w:val="20"/>
+          <w:szCs w:val="20"/>
+        </w:rPr>
+        <w:t>student_id</w:t>
+      </w:r>
+      <w:proofErr w:type="spellEnd"/>
+      <w:r>
+        <w:rPr>
+          <w:rFonts w:ascii="Times New Roman" w:eastAsia="Times New Roman" w:hAnsi="Times New Roman" w:cs="Times New Roman"/>
+          <w:b/>
+          <w:bCs/>
+          <w:sz w:val="20"/>
+          <w:szCs w:val="20"/>
+        </w:rPr>
+        <w:t>)</w:t>
       </w:r>
     </w:p>
     <w:p>
@@ -18926,69 +18968,184 @@
         <w:spacing w:line="360" w:lineRule="auto"/>
         <w:jc w:val="both"/>
       </w:pPr>
-      <w:proofErr w:type="spellStart"/>
-      <w:r>
-        <w:t>verify_transcript</w:t>
-      </w:r>
-      <w:proofErr w:type="spellEnd"/>
-      <w:r>
-        <w:t>(transcript)</w:t>
+      <w:r>
+        <w:rPr>
+          <w:rFonts w:ascii="Times New Roman" w:eastAsia="Times New Roman" w:hAnsi="Times New Roman" w:cs="Times New Roman"/>
+          <w:b/>
+          <w:bCs/>
+          <w:sz w:val="20"/>
+          <w:szCs w:val="20"/>
+        </w:rPr>
+        <w:t xml:space="preserve"> </w:t>
+      </w:r>
+      <w:r>
+        <w:tab/>
+      </w:r>
+      <w:r>
+        <w:rPr>
+          <w:rFonts w:ascii="Times New Roman" w:eastAsia="Times New Roman" w:hAnsi="Times New Roman" w:cs="Times New Roman"/>
+          <w:b/>
+          <w:bCs/>
+          <w:sz w:val="20"/>
+          <w:szCs w:val="20"/>
+        </w:rPr>
+        <w:t xml:space="preserve">if sender == owner and </w:t>
+      </w:r>
+      <w:proofErr w:type="spellStart"/>
+      <w:r>
+        <w:rPr>
+          <w:rFonts w:ascii="Times New Roman" w:eastAsia="Times New Roman" w:hAnsi="Times New Roman" w:cs="Times New Roman"/>
+          <w:b/>
+          <w:bCs/>
+          <w:sz w:val="20"/>
+          <w:szCs w:val="20"/>
+        </w:rPr>
+        <w:t>studentToTranscript</w:t>
+      </w:r>
+      <w:proofErr w:type="spellEnd"/>
+      <w:r>
+        <w:rPr>
+          <w:rFonts w:ascii="Times New Roman" w:eastAsia="Times New Roman" w:hAnsi="Times New Roman" w:cs="Times New Roman"/>
+          <w:b/>
+          <w:bCs/>
+          <w:sz w:val="20"/>
+          <w:szCs w:val="20"/>
+        </w:rPr>
+        <w:t>[</w:t>
+      </w:r>
+      <w:proofErr w:type="spellStart"/>
+      <w:r>
+        <w:rPr>
+          <w:rFonts w:ascii="Times New Roman" w:eastAsia="Times New Roman" w:hAnsi="Times New Roman" w:cs="Times New Roman"/>
+          <w:b/>
+          <w:bCs/>
+          <w:sz w:val="20"/>
+          <w:szCs w:val="20"/>
+        </w:rPr>
+        <w:t>student_id</w:t>
+      </w:r>
+      <w:proofErr w:type="spellEnd"/>
+      <w:r>
+        <w:rPr>
+          <w:rFonts w:ascii="Times New Roman" w:eastAsia="Times New Roman" w:hAnsi="Times New Roman" w:cs="Times New Roman"/>
+          <w:b/>
+          <w:bCs/>
+          <w:sz w:val="20"/>
+          <w:szCs w:val="20"/>
+        </w:rPr>
+        <w:t>] exist</w:t>
       </w:r>
     </w:p>
     <w:p>
       <w:pPr>
         <w:spacing w:line="360" w:lineRule="auto"/>
+        <w:ind w:left="720" w:firstLine="720"/>
         <w:jc w:val="both"/>
       </w:pPr>
       <w:r>
-        <w:t xml:space="preserve">    If </w:t>
-      </w:r>
-      <w:proofErr w:type="spellStart"/>
-      <w:r>
-        <w:t>transcriptHashStorge.contains</w:t>
-      </w:r>
-      <w:proofErr w:type="spellEnd"/>
-      <w:r>
-        <w:t>(transcript)</w:t>
-      </w:r>
-      <w:r>
-        <w:tab/>
+        <w:rPr>
+          <w:rFonts w:ascii="Times New Roman" w:eastAsia="Times New Roman" w:hAnsi="Times New Roman" w:cs="Times New Roman"/>
+          <w:b/>
+          <w:bCs/>
+          <w:sz w:val="20"/>
+          <w:szCs w:val="20"/>
+        </w:rPr>
+        <w:t xml:space="preserve">return </w:t>
+      </w:r>
+      <w:proofErr w:type="spellStart"/>
+      <w:r>
+        <w:rPr>
+          <w:rFonts w:ascii="Times New Roman" w:eastAsia="Times New Roman" w:hAnsi="Times New Roman" w:cs="Times New Roman"/>
+          <w:b/>
+          <w:bCs/>
+          <w:sz w:val="20"/>
+          <w:szCs w:val="20"/>
+        </w:rPr>
+        <w:t>studentToTranscript</w:t>
+      </w:r>
+      <w:proofErr w:type="spellEnd"/>
+      <w:r>
+        <w:rPr>
+          <w:rFonts w:ascii="Times New Roman" w:eastAsia="Times New Roman" w:hAnsi="Times New Roman" w:cs="Times New Roman"/>
+          <w:b/>
+          <w:bCs/>
+          <w:sz w:val="20"/>
+          <w:szCs w:val="20"/>
+        </w:rPr>
+        <w:t>[</w:t>
+      </w:r>
+      <w:proofErr w:type="spellStart"/>
+      <w:r>
+        <w:rPr>
+          <w:rFonts w:ascii="Times New Roman" w:eastAsia="Times New Roman" w:hAnsi="Times New Roman" w:cs="Times New Roman"/>
+          <w:b/>
+          <w:bCs/>
+          <w:sz w:val="20"/>
+          <w:szCs w:val="20"/>
+        </w:rPr>
+        <w:t>student_id</w:t>
+      </w:r>
+      <w:proofErr w:type="spellEnd"/>
+      <w:r>
+        <w:rPr>
+          <w:rFonts w:ascii="Times New Roman" w:eastAsia="Times New Roman" w:hAnsi="Times New Roman" w:cs="Times New Roman"/>
+          <w:b/>
+          <w:bCs/>
+          <w:sz w:val="20"/>
+          <w:szCs w:val="20"/>
+        </w:rPr>
+        <w:t>]</w:t>
       </w:r>
     </w:p>
     <w:p>
       <w:pPr>
         <w:spacing w:line="360" w:lineRule="auto"/>
+        <w:ind w:firstLine="720"/>
         <w:jc w:val="both"/>
       </w:pPr>
       <w:r>
-        <w:lastRenderedPageBreak/>
-        <w:t xml:space="preserve">        Return true</w:t>
+        <w:rPr>
+          <w:rFonts w:ascii="Times New Roman" w:eastAsia="Times New Roman" w:hAnsi="Times New Roman" w:cs="Times New Roman"/>
+          <w:b/>
+          <w:bCs/>
+          <w:sz w:val="20"/>
+          <w:szCs w:val="20"/>
+        </w:rPr>
+        <w:t>else</w:t>
       </w:r>
     </w:p>
     <w:p>
       <w:pPr>
         <w:spacing w:line="360" w:lineRule="auto"/>
+        <w:ind w:left="720" w:firstLine="720"/>
         <w:jc w:val="both"/>
       </w:pPr>
       <w:r>
-        <w:tab/>
-        <w:t>else</w:t>
+        <w:rPr>
+          <w:rFonts w:ascii="Times New Roman" w:eastAsia="Times New Roman" w:hAnsi="Times New Roman" w:cs="Times New Roman"/>
+          <w:b/>
+          <w:bCs/>
+          <w:sz w:val="20"/>
+          <w:szCs w:val="20"/>
+        </w:rPr>
+        <w:t>return false</w:t>
       </w:r>
     </w:p>
     <w:p>
       <w:pPr>
         <w:spacing w:line="360" w:lineRule="auto"/>
+        <w:ind w:firstLine="720"/>
         <w:jc w:val="both"/>
       </w:pPr>
       <w:r>
-        <w:t xml:space="preserve">        </w:t>
-      </w:r>
-      <w:r>
-        <w:tab/>
-      </w:r>
-      <w:r>
-        <w:tab/>
-        <w:t>Return false</w:t>
+        <w:rPr>
+          <w:rFonts w:ascii="Times New Roman" w:eastAsia="Times New Roman" w:hAnsi="Times New Roman" w:cs="Times New Roman"/>
+          <w:b/>
+          <w:bCs/>
+          <w:sz w:val="20"/>
+          <w:szCs w:val="20"/>
+        </w:rPr>
+        <w:t>end</w:t>
       </w:r>
     </w:p>
     <w:p>
@@ -18997,7 +19154,14 @@
         <w:jc w:val="both"/>
       </w:pPr>
       <w:r>
-        <w:t>End</w:t>
+        <w:rPr>
+          <w:rFonts w:ascii="Times New Roman" w:eastAsia="Times New Roman" w:hAnsi="Times New Roman" w:cs="Times New Roman"/>
+          <w:b/>
+          <w:bCs/>
+          <w:sz w:val="20"/>
+          <w:szCs w:val="20"/>
+        </w:rPr>
+        <w:t xml:space="preserve"> </w:t>
       </w:r>
     </w:p>
     <w:p>
@@ -19005,7 +19169,283 @@
         <w:pStyle w:val="ListParagraph"/>
         <w:numPr>
           <w:ilvl w:val="0"/>
-          <w:numId w:val="29"/>
+          <w:numId w:val="32"/>
+        </w:numPr>
+        <w:spacing w:line="360" w:lineRule="auto"/>
+        <w:jc w:val="both"/>
+        <w:rPr>
+          <w:rFonts w:eastAsiaTheme="minorEastAsia"/>
+          <w:b/>
+          <w:bCs/>
+          <w:sz w:val="24"/>
+          <w:szCs w:val="24"/>
+        </w:rPr>
+      </w:pPr>
+      <w:proofErr w:type="spellStart"/>
+      <w:r>
+        <w:rPr>
+          <w:rFonts w:ascii="Times New Roman" w:eastAsia="Times New Roman" w:hAnsi="Times New Roman" w:cs="Times New Roman"/>
+          <w:b/>
+          <w:bCs/>
+          <w:sz w:val="24"/>
+          <w:szCs w:val="24"/>
+        </w:rPr>
+        <w:t>Verifikasi</w:t>
+      </w:r>
+      <w:proofErr w:type="spellEnd"/>
+      <w:r>
+        <w:rPr>
+          <w:rFonts w:ascii="Times New Roman" w:eastAsia="Times New Roman" w:hAnsi="Times New Roman" w:cs="Times New Roman"/>
+          <w:b/>
+          <w:bCs/>
+          <w:sz w:val="24"/>
+          <w:szCs w:val="24"/>
+        </w:rPr>
+        <w:t xml:space="preserve"> </w:t>
+      </w:r>
+      <w:proofErr w:type="spellStart"/>
+      <w:r>
+        <w:rPr>
+          <w:rFonts w:ascii="Times New Roman" w:eastAsia="Times New Roman" w:hAnsi="Times New Roman" w:cs="Times New Roman"/>
+          <w:b/>
+          <w:bCs/>
+          <w:sz w:val="24"/>
+          <w:szCs w:val="24"/>
+        </w:rPr>
+        <w:t>transkrip</w:t>
+      </w:r>
+      <w:proofErr w:type="spellEnd"/>
+      <w:r>
+        <w:rPr>
+          <w:rFonts w:ascii="Times New Roman" w:eastAsia="Times New Roman" w:hAnsi="Times New Roman" w:cs="Times New Roman"/>
+          <w:b/>
+          <w:bCs/>
+          <w:sz w:val="24"/>
+          <w:szCs w:val="24"/>
+        </w:rPr>
+        <w:t xml:space="preserve"> </w:t>
+      </w:r>
+      <w:proofErr w:type="spellStart"/>
+      <w:r>
+        <w:rPr>
+          <w:rFonts w:ascii="Times New Roman" w:eastAsia="Times New Roman" w:hAnsi="Times New Roman" w:cs="Times New Roman"/>
+          <w:b/>
+          <w:bCs/>
+          <w:sz w:val="24"/>
+          <w:szCs w:val="24"/>
+        </w:rPr>
+        <w:t>nilai</w:t>
+      </w:r>
+      <w:proofErr w:type="spellEnd"/>
+      <w:r>
+        <w:rPr>
+          <w:rFonts w:ascii="Times New Roman" w:eastAsia="Times New Roman" w:hAnsi="Times New Roman" w:cs="Times New Roman"/>
+          <w:b/>
+          <w:bCs/>
+          <w:sz w:val="24"/>
+          <w:szCs w:val="24"/>
+        </w:rPr>
+        <w:t xml:space="preserve"> </w:t>
+      </w:r>
+      <w:proofErr w:type="spellStart"/>
+      <w:r>
+        <w:rPr>
+          <w:rFonts w:ascii="Times New Roman" w:eastAsia="Times New Roman" w:hAnsi="Times New Roman" w:cs="Times New Roman"/>
+          <w:b/>
+          <w:bCs/>
+          <w:sz w:val="24"/>
+          <w:szCs w:val="24"/>
+        </w:rPr>
+        <w:t>mahasiswa</w:t>
+      </w:r>
+      <w:proofErr w:type="spellEnd"/>
+    </w:p>
+    <w:p>
+      <w:pPr>
+        <w:spacing w:line="360" w:lineRule="auto"/>
+        <w:jc w:val="both"/>
+      </w:pPr>
+      <w:proofErr w:type="spellStart"/>
+      <w:r>
+        <w:rPr>
+          <w:rFonts w:ascii="Times New Roman" w:eastAsia="Times New Roman" w:hAnsi="Times New Roman" w:cs="Times New Roman"/>
+          <w:b/>
+          <w:bCs/>
+          <w:sz w:val="24"/>
+          <w:szCs w:val="24"/>
+        </w:rPr>
+        <w:t>Algoritma</w:t>
+      </w:r>
+      <w:proofErr w:type="spellEnd"/>
+      <w:r>
+        <w:rPr>
+          <w:rFonts w:ascii="Times New Roman" w:eastAsia="Times New Roman" w:hAnsi="Times New Roman" w:cs="Times New Roman"/>
+          <w:b/>
+          <w:bCs/>
+          <w:sz w:val="24"/>
+          <w:szCs w:val="24"/>
+        </w:rPr>
+        <w:t xml:space="preserve"> </w:t>
+      </w:r>
+    </w:p>
+    <w:p>
+      <w:pPr>
+        <w:spacing w:line="360" w:lineRule="auto"/>
+        <w:jc w:val="both"/>
+      </w:pPr>
+      <w:proofErr w:type="spellStart"/>
+      <w:r>
+        <w:rPr>
+          <w:rFonts w:ascii="Times New Roman" w:eastAsia="Times New Roman" w:hAnsi="Times New Roman" w:cs="Times New Roman"/>
+          <w:b/>
+          <w:bCs/>
+          <w:sz w:val="24"/>
+          <w:szCs w:val="24"/>
+        </w:rPr>
+        <w:t>verify_transcript</w:t>
+      </w:r>
+      <w:proofErr w:type="spellEnd"/>
+      <w:r>
+        <w:rPr>
+          <w:rFonts w:ascii="Times New Roman" w:eastAsia="Times New Roman" w:hAnsi="Times New Roman" w:cs="Times New Roman"/>
+          <w:b/>
+          <w:bCs/>
+          <w:sz w:val="24"/>
+          <w:szCs w:val="24"/>
+        </w:rPr>
+        <w:t>(transcript)</w:t>
+      </w:r>
+    </w:p>
+    <w:p>
+      <w:pPr>
+        <w:spacing w:line="360" w:lineRule="auto"/>
+        <w:jc w:val="both"/>
+        <w:rPr>
+          <w:rFonts w:ascii="Times New Roman" w:eastAsia="Times New Roman" w:hAnsi="Times New Roman" w:cs="Times New Roman"/>
+          <w:b/>
+          <w:bCs/>
+          <w:sz w:val="20"/>
+          <w:szCs w:val="20"/>
+        </w:rPr>
+      </w:pPr>
+      <w:r>
+        <w:rPr>
+          <w:rFonts w:ascii="Times New Roman" w:eastAsia="Times New Roman" w:hAnsi="Times New Roman" w:cs="Times New Roman"/>
+          <w:b/>
+          <w:bCs/>
+          <w:sz w:val="24"/>
+          <w:szCs w:val="24"/>
+        </w:rPr>
+        <w:t xml:space="preserve">           </w:t>
+      </w:r>
+      <w:r>
+        <w:rPr>
+          <w:rFonts w:ascii="Times New Roman" w:eastAsia="Times New Roman" w:hAnsi="Times New Roman" w:cs="Times New Roman"/>
+          <w:b/>
+          <w:bCs/>
+          <w:sz w:val="20"/>
+          <w:szCs w:val="20"/>
+        </w:rPr>
+        <w:t xml:space="preserve">If </w:t>
+      </w:r>
+      <w:proofErr w:type="spellStart"/>
+      <w:r>
+        <w:rPr>
+          <w:rFonts w:ascii="Times New Roman" w:eastAsia="Times New Roman" w:hAnsi="Times New Roman" w:cs="Times New Roman"/>
+          <w:b/>
+          <w:bCs/>
+          <w:sz w:val="20"/>
+          <w:szCs w:val="20"/>
+        </w:rPr>
+        <w:t>transcriptHashStorge.contains</w:t>
+      </w:r>
+      <w:proofErr w:type="spellEnd"/>
+      <w:r>
+        <w:rPr>
+          <w:rFonts w:ascii="Times New Roman" w:eastAsia="Times New Roman" w:hAnsi="Times New Roman" w:cs="Times New Roman"/>
+          <w:b/>
+          <w:bCs/>
+          <w:sz w:val="20"/>
+          <w:szCs w:val="20"/>
+        </w:rPr>
+        <w:t>(transcript)</w:t>
+      </w:r>
+      <w:r>
+        <w:tab/>
+      </w:r>
+    </w:p>
+    <w:p>
+      <w:pPr>
+        <w:spacing w:line="360" w:lineRule="auto"/>
+        <w:jc w:val="both"/>
+      </w:pPr>
+      <w:r>
+        <w:rPr>
+          <w:rFonts w:ascii="Times New Roman" w:eastAsia="Times New Roman" w:hAnsi="Times New Roman" w:cs="Times New Roman"/>
+          <w:b/>
+          <w:bCs/>
+          <w:sz w:val="20"/>
+          <w:szCs w:val="20"/>
+        </w:rPr>
+        <w:t xml:space="preserve">                             Return true</w:t>
+      </w:r>
+    </w:p>
+    <w:p>
+      <w:pPr>
+        <w:spacing w:line="360" w:lineRule="auto"/>
+        <w:ind w:firstLine="654"/>
+        <w:jc w:val="both"/>
+      </w:pPr>
+      <w:r>
+        <w:rPr>
+          <w:rFonts w:ascii="Times New Roman" w:eastAsia="Times New Roman" w:hAnsi="Times New Roman" w:cs="Times New Roman"/>
+          <w:b/>
+          <w:bCs/>
+          <w:sz w:val="20"/>
+          <w:szCs w:val="20"/>
+        </w:rPr>
+        <w:t>Else</w:t>
+      </w:r>
+    </w:p>
+    <w:p>
+      <w:pPr>
+        <w:spacing w:line="360" w:lineRule="auto"/>
+        <w:jc w:val="both"/>
+      </w:pPr>
+      <w:r>
+        <w:rPr>
+          <w:rFonts w:ascii="Times New Roman" w:eastAsia="Times New Roman" w:hAnsi="Times New Roman" w:cs="Times New Roman"/>
+          <w:b/>
+          <w:bCs/>
+          <w:sz w:val="20"/>
+          <w:szCs w:val="20"/>
+        </w:rPr>
+        <w:t xml:space="preserve">                             Return false</w:t>
+      </w:r>
+    </w:p>
+    <w:p>
+      <w:pPr>
+        <w:spacing w:line="360" w:lineRule="auto"/>
+        <w:jc w:val="both"/>
+      </w:pPr>
+      <w:r>
+        <w:rPr>
+          <w:rFonts w:ascii="Times New Roman" w:eastAsia="Times New Roman" w:hAnsi="Times New Roman" w:cs="Times New Roman"/>
+          <w:b/>
+          <w:bCs/>
+          <w:sz w:val="20"/>
+          <w:szCs w:val="20"/>
+        </w:rPr>
+        <w:lastRenderedPageBreak/>
+        <w:t xml:space="preserve">              End</w:t>
+      </w:r>
+    </w:p>
+    <w:p>
+      <w:pPr>
+        <w:pStyle w:val="ListParagraph"/>
+        <w:numPr>
+          <w:ilvl w:val="0"/>
+          <w:numId w:val="32"/>
         </w:numPr>
         <w:spacing w:line="360" w:lineRule="auto"/>
         <w:jc w:val="both"/>
@@ -19117,6 +19557,7 @@
     <w:p>
       <w:pPr>
         <w:spacing w:line="360" w:lineRule="auto"/>
+        <w:ind w:firstLine="426"/>
         <w:jc w:val="both"/>
       </w:pPr>
       <w:proofErr w:type="spellStart"/>
@@ -19135,6 +19576,7 @@
     <w:p>
       <w:pPr>
         <w:spacing w:line="360" w:lineRule="auto"/>
+        <w:ind w:firstLine="720"/>
         <w:jc w:val="both"/>
       </w:pPr>
       <w:r>
@@ -19254,7 +19696,6 @@
         <w:t xml:space="preserve"> </w:t>
       </w:r>
       <w:proofErr w:type="spellStart"/>
-      <w:proofErr w:type="gramStart"/>
       <w:r>
         <w:rPr>
           <w:rFonts w:ascii="Times New Roman" w:eastAsia="Times New Roman" w:hAnsi="Times New Roman" w:cs="Times New Roman"/>
@@ -19270,16 +19711,7 @@
           <w:sz w:val="24"/>
           <w:szCs w:val="24"/>
         </w:rPr>
-        <w:t xml:space="preserve"> :</w:t>
-      </w:r>
-      <w:proofErr w:type="gramEnd"/>
-      <w:r>
-        <w:rPr>
-          <w:rFonts w:ascii="Times New Roman" w:eastAsia="Times New Roman" w:hAnsi="Times New Roman" w:cs="Times New Roman"/>
-          <w:sz w:val="24"/>
-          <w:szCs w:val="24"/>
-        </w:rPr>
-        <w:t xml:space="preserve"> </w:t>
+        <w:t xml:space="preserve"> : </w:t>
       </w:r>
     </w:p>
     <w:p>
@@ -19414,27 +19846,14 @@
       <w:r>
         <w:t xml:space="preserve">Flowchart </w:t>
       </w:r>
-      <w:r>
-        <w:fldChar w:fldCharType="begin"/>
-      </w:r>
-      <w:r>
-        <w:instrText xml:space="preserve"> SEQ Flowchart \* ARABIC </w:instrText>
-      </w:r>
-      <w:r>
-        <w:fldChar w:fldCharType="separate"/>
-      </w:r>
-      <w:r>
-        <w:rPr>
-          <w:noProof/>
-        </w:rPr>
-        <w:t>1</w:t>
-      </w:r>
-      <w:r>
-        <w:rPr>
-          <w:noProof/>
-        </w:rPr>
-        <w:fldChar w:fldCharType="end"/>
-      </w:r>
+      <w:fldSimple w:instr=" SEQ Flowchart \* ARABIC ">
+        <w:r>
+          <w:rPr>
+            <w:noProof/>
+          </w:rPr>
+          <w:t>1</w:t>
+        </w:r>
+      </w:fldSimple>
       <w:r>
         <w:t xml:space="preserve"> </w:t>
       </w:r>
@@ -20147,7 +20566,6 @@
           <w:sz w:val="24"/>
           <w:szCs w:val="24"/>
         </w:rPr>
-        <w:lastRenderedPageBreak/>
         <w:t>Digital Sign</w:t>
       </w:r>
     </w:p>
@@ -20522,7 +20940,16 @@
           <w:sz w:val="24"/>
           <w:szCs w:val="24"/>
         </w:rPr>
-        <w:t xml:space="preserve"> digital. JSON data </w:t>
+        <w:t xml:space="preserve"> digital. </w:t>
+      </w:r>
+      <w:r>
+        <w:rPr>
+          <w:rFonts w:ascii="Times New Roman" w:eastAsia="Times New Roman" w:hAnsi="Times New Roman" w:cs="Times New Roman"/>
+          <w:sz w:val="24"/>
+          <w:szCs w:val="24"/>
+        </w:rPr>
+        <w:lastRenderedPageBreak/>
+        <w:t xml:space="preserve">JSON data </w:t>
       </w:r>
       <w:proofErr w:type="spellStart"/>
       <w:r>
@@ -21871,23 +22298,13 @@
           <w:szCs w:val="24"/>
         </w:rPr>
       </w:pPr>
-      <w:proofErr w:type="spellStart"/>
-      <w:r>
-        <w:rPr>
-          <w:rFonts w:ascii="Times New Roman" w:eastAsia="Times New Roman" w:hAnsi="Times New Roman" w:cs="Times New Roman"/>
-          <w:sz w:val="24"/>
-          <w:szCs w:val="24"/>
-        </w:rPr>
-        <w:t>Setelah</w:t>
-      </w:r>
-      <w:proofErr w:type="spellEnd"/>
-      <w:r>
-        <w:rPr>
-          <w:rFonts w:ascii="Times New Roman" w:eastAsia="Times New Roman" w:hAnsi="Times New Roman" w:cs="Times New Roman"/>
-          <w:sz w:val="24"/>
-          <w:szCs w:val="24"/>
-        </w:rPr>
-        <w:t xml:space="preserve"> </w:t>
+      <w:r>
+        <w:rPr>
+          <w:rFonts w:ascii="Times New Roman" w:eastAsia="Times New Roman" w:hAnsi="Times New Roman" w:cs="Times New Roman"/>
+          <w:sz w:val="24"/>
+          <w:szCs w:val="24"/>
+        </w:rPr>
+        <w:t xml:space="preserve">Setelah </w:t>
       </w:r>
       <w:proofErr w:type="spellStart"/>
       <w:r>
@@ -22667,7 +23084,6 @@
           <w:sz w:val="24"/>
           <w:szCs w:val="24"/>
         </w:rPr>
-        <w:lastRenderedPageBreak/>
         <w:t xml:space="preserve">Proses </w:t>
       </w:r>
       <w:proofErr w:type="spellStart"/>
@@ -22727,6 +23143,7 @@
         <w:rPr>
           <w:noProof/>
         </w:rPr>
+        <w:lastRenderedPageBreak/>
         <w:drawing>
           <wp:inline distT="0" distB="0" distL="0" distR="0" wp14:anchorId="3181D8F1" wp14:editId="73E15105">
             <wp:extent cx="4572000" cy="1219200"/>
@@ -22779,27 +23196,14 @@
       <w:r>
         <w:t xml:space="preserve">Flowchart </w:t>
       </w:r>
-      <w:r>
-        <w:fldChar w:fldCharType="begin"/>
-      </w:r>
-      <w:r>
-        <w:instrText xml:space="preserve"> SEQ Flowchart \* ARABIC </w:instrText>
-      </w:r>
-      <w:r>
-        <w:fldChar w:fldCharType="separate"/>
-      </w:r>
-      <w:r>
-        <w:rPr>
-          <w:noProof/>
-        </w:rPr>
-        <w:t>2</w:t>
-      </w:r>
-      <w:r>
-        <w:rPr>
-          <w:noProof/>
-        </w:rPr>
-        <w:fldChar w:fldCharType="end"/>
-      </w:r>
+      <w:fldSimple w:instr=" SEQ Flowchart \* ARABIC ">
+        <w:r>
+          <w:rPr>
+            <w:noProof/>
+          </w:rPr>
+          <w:t>2</w:t>
+        </w:r>
+      </w:fldSimple>
       <w:r>
         <w:t xml:space="preserve"> </w:t>
       </w:r>
@@ -23624,27 +24028,14 @@
       <w:r>
         <w:t xml:space="preserve">Flowchart </w:t>
       </w:r>
-      <w:r>
-        <w:fldChar w:fldCharType="begin"/>
-      </w:r>
-      <w:r>
-        <w:instrText xml:space="preserve"> SEQ Flowchart \* ARABIC </w:instrText>
-      </w:r>
-      <w:r>
-        <w:fldChar w:fldCharType="separate"/>
-      </w:r>
-      <w:r>
-        <w:rPr>
-          <w:noProof/>
-        </w:rPr>
-        <w:t>3</w:t>
-      </w:r>
-      <w:r>
-        <w:rPr>
-          <w:noProof/>
-        </w:rPr>
-        <w:fldChar w:fldCharType="end"/>
-      </w:r>
+      <w:fldSimple w:instr=" SEQ Flowchart \* ARABIC ">
+        <w:r>
+          <w:rPr>
+            <w:noProof/>
+          </w:rPr>
+          <w:t>3</w:t>
+        </w:r>
+      </w:fldSimple>
       <w:r>
         <w:t xml:space="preserve"> </w:t>
       </w:r>
@@ -23859,7 +24250,25 @@
           <w:sz w:val="24"/>
           <w:szCs w:val="24"/>
         </w:rPr>
-        <w:t xml:space="preserve"> DApp. NIM yang </w:t>
+        <w:t xml:space="preserve"> </w:t>
+      </w:r>
+      <w:proofErr w:type="spellStart"/>
+      <w:r>
+        <w:rPr>
+          <w:rFonts w:ascii="Times New Roman" w:eastAsia="Times New Roman" w:hAnsi="Times New Roman" w:cs="Times New Roman"/>
+          <w:sz w:val="24"/>
+          <w:szCs w:val="24"/>
+        </w:rPr>
+        <w:t>DApp</w:t>
+      </w:r>
+      <w:proofErr w:type="spellEnd"/>
+      <w:r>
+        <w:rPr>
+          <w:rFonts w:ascii="Times New Roman" w:eastAsia="Times New Roman" w:hAnsi="Times New Roman" w:cs="Times New Roman"/>
+          <w:sz w:val="24"/>
+          <w:szCs w:val="24"/>
+        </w:rPr>
+        <w:t xml:space="preserve">. NIM yang </w:t>
       </w:r>
       <w:proofErr w:type="spellStart"/>
       <w:r>
@@ -24911,25 +25320,7 @@
               <w:i/>
               <w:iCs/>
             </w:rPr>
-            <w:t xml:space="preserve">Applied system </w:t>
-          </w:r>
-          <w:proofErr w:type="gramStart"/>
-          <w:r>
-            <w:rPr>
-              <w:rFonts w:eastAsia="Times New Roman"/>
-              <w:i/>
-              <w:iCs/>
-            </w:rPr>
-            <w:t>innovation :</w:t>
-          </w:r>
-          <w:proofErr w:type="gramEnd"/>
-          <w:r>
-            <w:rPr>
-              <w:rFonts w:eastAsia="Times New Roman"/>
-              <w:i/>
-              <w:iCs/>
-            </w:rPr>
-            <w:t xml:space="preserve"> proceedings of 4th IEEE International Conference on Applied System Innovation 2018 (IEEE ICASI 2018) : Chiba, Japan, April 13-17, 2018</w:t>
+            <w:t>Applied system innovation : proceedings of 4th IEEE International Conference on Applied System Innovation 2018 (IEEE ICASI 2018) : Chiba, Japan, April 13-17, 2018</w:t>
           </w:r>
           <w:r>
             <w:rPr>
@@ -25259,8 +25650,18 @@
               <w:i/>
               <w:iCs/>
             </w:rPr>
-            <w:t xml:space="preserve"> News Batam</w:t>
+            <w:t xml:space="preserve"> News </w:t>
           </w:r>
+          <w:proofErr w:type="spellStart"/>
+          <w:r>
+            <w:rPr>
+              <w:rFonts w:eastAsia="Times New Roman"/>
+              <w:i/>
+              <w:iCs/>
+            </w:rPr>
+            <w:t>Batam</w:t>
+          </w:r>
+          <w:proofErr w:type="spellEnd"/>
           <w:r>
             <w:rPr>
               <w:rFonts w:eastAsia="Times New Roman"/>
@@ -25531,21 +25932,7 @@
             <w:rPr>
               <w:rFonts w:eastAsia="Times New Roman"/>
             </w:rPr>
-            <w:t>, https://batam.tribunnews.com/2014/10/03/nekad-sejumlah-pendaftar-cpns-di-kepri-gunakan-transkrip-nilai-palsu. (</w:t>
-          </w:r>
-          <w:proofErr w:type="gramStart"/>
-          <w:r>
-            <w:rPr>
-              <w:rFonts w:eastAsia="Times New Roman"/>
-            </w:rPr>
-            <w:t>accessed</w:t>
-          </w:r>
-          <w:proofErr w:type="gramEnd"/>
-          <w:r>
-            <w:rPr>
-              <w:rFonts w:eastAsia="Times New Roman"/>
-            </w:rPr>
-            <w:t xml:space="preserve"> Jan. 30, 2022).</w:t>
+            <w:t>, https://batam.tribunnews.com/2014/10/03/nekad-sejumlah-pendaftar-cpns-di-kepri-gunakan-transkrip-nilai-palsu. (accessed Jan. 30, 2022).</w:t>
           </w:r>
         </w:p>
         <w:p>
@@ -25568,7 +25955,35 @@
             <w:rPr>
               <w:rFonts w:eastAsia="Times New Roman"/>
             </w:rPr>
-            <w:t xml:space="preserve"> Nero Chaniago, Parman Sukarno, </w:t>
+            <w:t xml:space="preserve"> Nero </w:t>
+          </w:r>
+          <w:proofErr w:type="spellStart"/>
+          <w:r>
+            <w:rPr>
+              <w:rFonts w:eastAsia="Times New Roman"/>
+            </w:rPr>
+            <w:t>Chaniago</w:t>
+          </w:r>
+          <w:proofErr w:type="spellEnd"/>
+          <w:r>
+            <w:rPr>
+              <w:rFonts w:eastAsia="Times New Roman"/>
+            </w:rPr>
+            <w:t xml:space="preserve">, </w:t>
+          </w:r>
+          <w:proofErr w:type="spellStart"/>
+          <w:r>
+            <w:rPr>
+              <w:rFonts w:eastAsia="Times New Roman"/>
+            </w:rPr>
+            <w:t>Parman</w:t>
+          </w:r>
+          <w:proofErr w:type="spellEnd"/>
+          <w:r>
+            <w:rPr>
+              <w:rFonts w:eastAsia="Times New Roman"/>
+            </w:rPr>
+            <w:t xml:space="preserve"> Sukarno, </w:t>
           </w:r>
           <w:proofErr w:type="spellStart"/>
           <w:r>
@@ -25582,7 +25997,35 @@
             <w:rPr>
               <w:rFonts w:eastAsia="Times New Roman"/>
             </w:rPr>
-            <w:t xml:space="preserve"> Arif Wardana,” Blockchain dan Smart Contract </w:t>
+            <w:t xml:space="preserve"> </w:t>
+          </w:r>
+          <w:proofErr w:type="spellStart"/>
+          <w:r>
+            <w:rPr>
+              <w:rFonts w:eastAsia="Times New Roman"/>
+            </w:rPr>
+            <w:t>Arif</w:t>
+          </w:r>
+          <w:proofErr w:type="spellEnd"/>
+          <w:r>
+            <w:rPr>
+              <w:rFonts w:eastAsia="Times New Roman"/>
+            </w:rPr>
+            <w:t xml:space="preserve"> </w:t>
+          </w:r>
+          <w:proofErr w:type="spellStart"/>
+          <w:r>
+            <w:rPr>
+              <w:rFonts w:eastAsia="Times New Roman"/>
+            </w:rPr>
+            <w:t>Wardana</w:t>
+          </w:r>
+          <w:proofErr w:type="spellEnd"/>
+          <w:r>
+            <w:rPr>
+              <w:rFonts w:eastAsia="Times New Roman"/>
+            </w:rPr>
+            <w:t xml:space="preserve">,” Blockchain dan Smart Contract </w:t>
           </w:r>
           <w:proofErr w:type="spellStart"/>
           <w:r>
@@ -25638,7 +26081,21 @@
             <w:rPr>
               <w:rFonts w:eastAsia="Times New Roman"/>
             </w:rPr>
-            <w:t xml:space="preserve">: Studi </w:t>
+            <w:t xml:space="preserve">: </w:t>
+          </w:r>
+          <w:proofErr w:type="spellStart"/>
+          <w:r>
+            <w:rPr>
+              <w:rFonts w:eastAsia="Times New Roman"/>
+            </w:rPr>
+            <w:t>Studi</w:t>
+          </w:r>
+          <w:proofErr w:type="spellEnd"/>
+          <w:r>
+            <w:rPr>
+              <w:rFonts w:eastAsia="Times New Roman"/>
+            </w:rPr>
+            <w:t xml:space="preserve"> </w:t>
           </w:r>
           <w:proofErr w:type="spellStart"/>
           <w:r>
@@ -25666,10 +26123,23 @@
             <w:rPr>
               <w:rFonts w:eastAsia="Times New Roman"/>
             </w:rPr>
-            <w:t xml:space="preserve">”. Tugas </w:t>
+            <w:t xml:space="preserve">”. </w:t>
           </w:r>
           <w:proofErr w:type="spellStart"/>
-          <w:proofErr w:type="gramStart"/>
+          <w:r>
+            <w:rPr>
+              <w:rFonts w:eastAsia="Times New Roman"/>
+            </w:rPr>
+            <w:t>Tugas</w:t>
+          </w:r>
+          <w:proofErr w:type="spellEnd"/>
+          <w:r>
+            <w:rPr>
+              <w:rFonts w:eastAsia="Times New Roman"/>
+            </w:rPr>
+            <w:t xml:space="preserve"> </w:t>
+          </w:r>
+          <w:proofErr w:type="spellStart"/>
           <w:r>
             <w:rPr>
               <w:rFonts w:eastAsia="Times New Roman"/>
@@ -25677,7 +26147,6 @@
             <w:t>akhir.Bandung</w:t>
           </w:r>
           <w:proofErr w:type="spellEnd"/>
-          <w:proofErr w:type="gramEnd"/>
           <w:r>
             <w:rPr>
               <w:rFonts w:eastAsia="Times New Roman"/>
@@ -25707,25 +26176,7 @@
               <w:i/>
               <w:iCs/>
             </w:rPr>
-            <w:t xml:space="preserve">A Systematic Literature Mapping </w:t>
-          </w:r>
-          <w:proofErr w:type="gramStart"/>
-          <w:r>
-            <w:rPr>
-              <w:rFonts w:ascii="Calibri" w:eastAsia="Calibri" w:hAnsi="Calibri" w:cs="Calibri"/>
-              <w:i/>
-              <w:iCs/>
-            </w:rPr>
-            <w:t>On</w:t>
-          </w:r>
-          <w:proofErr w:type="gramEnd"/>
-          <w:r>
-            <w:rPr>
-              <w:rFonts w:ascii="Calibri" w:eastAsia="Calibri" w:hAnsi="Calibri" w:cs="Calibri"/>
-              <w:i/>
-              <w:iCs/>
-            </w:rPr>
-            <w:t xml:space="preserve"> Secure Identity Management Using Blockchain Technology. </w:t>
+            <w:t xml:space="preserve">A Systematic Literature Mapping On Secure Identity Management Using Blockchain Technology. </w:t>
           </w:r>
           <w:r>
             <w:rPr>
@@ -25733,7 +26184,25 @@
               <w:b/>
               <w:bCs/>
             </w:rPr>
-            <w:t xml:space="preserve">Mohammed, Ishaq </w:t>
+            <w:t xml:space="preserve">Mohammed, </w:t>
+          </w:r>
+          <w:proofErr w:type="spellStart"/>
+          <w:r>
+            <w:rPr>
+              <w:rFonts w:ascii="Calibri" w:eastAsia="Calibri" w:hAnsi="Calibri" w:cs="Calibri"/>
+              <w:b/>
+              <w:bCs/>
+            </w:rPr>
+            <w:t>Ishaq</w:t>
+          </w:r>
+          <w:proofErr w:type="spellEnd"/>
+          <w:r>
+            <w:rPr>
+              <w:rFonts w:ascii="Calibri" w:eastAsia="Calibri" w:hAnsi="Calibri" w:cs="Calibri"/>
+              <w:b/>
+              <w:bCs/>
+            </w:rPr>
+            <w:t xml:space="preserve"> </w:t>
           </w:r>
           <w:proofErr w:type="spellStart"/>
           <w:r>
@@ -25760,7 +26229,6 @@
             <w:t xml:space="preserve"> </w:t>
           </w:r>
           <w:proofErr w:type="spellStart"/>
-          <w:proofErr w:type="gramStart"/>
           <w:r>
             <w:rPr>
               <w:rFonts w:ascii="Calibri" w:eastAsia="Calibri" w:hAnsi="Calibri" w:cs="Calibri"/>
@@ -25772,14 +26240,7 @@
             <w:rPr>
               <w:rFonts w:ascii="Calibri" w:eastAsia="Calibri" w:hAnsi="Calibri" w:cs="Calibri"/>
             </w:rPr>
-            <w:t xml:space="preserve"> :</w:t>
-          </w:r>
-          <w:proofErr w:type="gramEnd"/>
-          <w:r>
-            <w:rPr>
-              <w:rFonts w:ascii="Calibri" w:eastAsia="Calibri" w:hAnsi="Calibri" w:cs="Calibri"/>
-            </w:rPr>
-            <w:t xml:space="preserve"> ScienceDirect, 2021.</w:t>
+            <w:t xml:space="preserve"> : ScienceDirect, 2021.</w:t>
           </w:r>
         </w:p>
         <w:p>
@@ -25950,7 +26411,6 @@
         </w:rPr>
         <w:t xml:space="preserve">ampiran </w:t>
       </w:r>
-      <w:proofErr w:type="gramStart"/>
       <w:r>
         <w:rPr>
           <w:rFonts w:ascii="Times New Roman" w:hAnsi="Times New Roman" w:cs="Times New Roman"/>
@@ -25965,68 +26425,77 @@
           <w:color w:val="auto"/>
           <w:sz w:val="24"/>
         </w:rPr>
-        <w:t xml:space="preserve"> :</w:t>
-      </w:r>
-      <w:proofErr w:type="gramEnd"/>
+        <w:t xml:space="preserve"> : </w:t>
+      </w:r>
       <w:r>
         <w:rPr>
           <w:rFonts w:ascii="Times New Roman" w:hAnsi="Times New Roman" w:cs="Times New Roman"/>
           <w:color w:val="auto"/>
           <w:sz w:val="24"/>
         </w:rPr>
-        <w:t xml:space="preserve"> </w:t>
-      </w:r>
+        <w:t xml:space="preserve">Biodata </w:t>
+      </w:r>
+      <w:proofErr w:type="spellStart"/>
       <w:r>
         <w:rPr>
           <w:rFonts w:ascii="Times New Roman" w:hAnsi="Times New Roman" w:cs="Times New Roman"/>
           <w:color w:val="auto"/>
           <w:sz w:val="24"/>
         </w:rPr>
-        <w:t xml:space="preserve">Biodata </w:t>
-      </w:r>
-      <w:proofErr w:type="spellStart"/>
+        <w:t>Ketua</w:t>
+      </w:r>
+      <w:proofErr w:type="spellEnd"/>
       <w:r>
         <w:rPr>
           <w:rFonts w:ascii="Times New Roman" w:hAnsi="Times New Roman" w:cs="Times New Roman"/>
           <w:color w:val="auto"/>
           <w:sz w:val="24"/>
         </w:rPr>
-        <w:t>Ketua</w:t>
-      </w:r>
-      <w:proofErr w:type="spellEnd"/>
+        <w:t>,</w:t>
+      </w:r>
       <w:r>
         <w:rPr>
           <w:rFonts w:ascii="Times New Roman" w:hAnsi="Times New Roman" w:cs="Times New Roman"/>
           <w:color w:val="auto"/>
           <w:sz w:val="24"/>
         </w:rPr>
-        <w:t>,</w:t>
-      </w:r>
+        <w:t xml:space="preserve"> </w:t>
+      </w:r>
+      <w:proofErr w:type="spellStart"/>
       <w:r>
         <w:rPr>
           <w:rFonts w:ascii="Times New Roman" w:hAnsi="Times New Roman" w:cs="Times New Roman"/>
           <w:color w:val="auto"/>
           <w:sz w:val="24"/>
         </w:rPr>
-        <w:t xml:space="preserve"> </w:t>
-      </w:r>
-      <w:proofErr w:type="spellStart"/>
+        <w:t>Anggota</w:t>
+      </w:r>
+      <w:proofErr w:type="spellEnd"/>
       <w:r>
         <w:rPr>
           <w:rFonts w:ascii="Times New Roman" w:hAnsi="Times New Roman" w:cs="Times New Roman"/>
           <w:color w:val="auto"/>
           <w:sz w:val="24"/>
         </w:rPr>
-        <w:t>Anggota</w:t>
-      </w:r>
-      <w:proofErr w:type="spellEnd"/>
+        <w:t xml:space="preserve"> dan </w:t>
+      </w:r>
+      <w:proofErr w:type="spellStart"/>
       <w:r>
         <w:rPr>
           <w:rFonts w:ascii="Times New Roman" w:hAnsi="Times New Roman" w:cs="Times New Roman"/>
           <w:color w:val="auto"/>
           <w:sz w:val="24"/>
         </w:rPr>
-        <w:t xml:space="preserve"> dan Dosen </w:t>
+        <w:t>Dosen</w:t>
+      </w:r>
+      <w:proofErr w:type="spellEnd"/>
+      <w:r>
+        <w:rPr>
+          <w:rFonts w:ascii="Times New Roman" w:hAnsi="Times New Roman" w:cs="Times New Roman"/>
+          <w:color w:val="auto"/>
+          <w:sz w:val="24"/>
+        </w:rPr>
+        <w:t xml:space="preserve"> </w:t>
       </w:r>
       <w:proofErr w:type="spellStart"/>
       <w:r>
@@ -26107,7 +26576,27 @@
           <w:sz w:val="24"/>
           <w:szCs w:val="24"/>
         </w:rPr>
-        <w:t xml:space="preserve"> Diri </w:t>
+        <w:t xml:space="preserve"> </w:t>
+      </w:r>
+      <w:proofErr w:type="spellStart"/>
+      <w:r>
+        <w:rPr>
+          <w:rFonts w:ascii="Times New Roman" w:hAnsi="Times New Roman" w:cs="Times New Roman"/>
+          <w:b/>
+          <w:sz w:val="24"/>
+          <w:szCs w:val="24"/>
+        </w:rPr>
+        <w:t>Diri</w:t>
+      </w:r>
+      <w:proofErr w:type="spellEnd"/>
+      <w:r>
+        <w:rPr>
+          <w:rFonts w:ascii="Times New Roman" w:hAnsi="Times New Roman" w:cs="Times New Roman"/>
+          <w:b/>
+          <w:sz w:val="24"/>
+          <w:szCs w:val="24"/>
+        </w:rPr>
+        <w:t xml:space="preserve"> </w:t>
       </w:r>
     </w:p>
     <w:tbl>
@@ -26249,13 +26738,23 @@
                 <w:szCs w:val="24"/>
               </w:rPr>
             </w:pPr>
+            <w:proofErr w:type="spellStart"/>
             <w:r>
               <w:rPr>
                 <w:rFonts w:ascii="Times New Roman" w:hAnsi="Times New Roman" w:cs="Times New Roman"/>
                 <w:sz w:val="24"/>
                 <w:szCs w:val="24"/>
               </w:rPr>
-              <w:t xml:space="preserve">Renaldi </w:t>
+              <w:t>Renaldi</w:t>
+            </w:r>
+            <w:proofErr w:type="spellEnd"/>
+            <w:r>
+              <w:rPr>
+                <w:rFonts w:ascii="Times New Roman" w:hAnsi="Times New Roman" w:cs="Times New Roman"/>
+                <w:sz w:val="24"/>
+                <w:szCs w:val="24"/>
+              </w:rPr>
+              <w:t xml:space="preserve"> </w:t>
             </w:r>
             <w:proofErr w:type="spellStart"/>
             <w:r>
@@ -26309,13 +26808,23 @@
                 <w:szCs w:val="24"/>
               </w:rPr>
             </w:pPr>
+            <w:proofErr w:type="spellStart"/>
             <w:r>
               <w:rPr>
                 <w:rFonts w:ascii="Times New Roman" w:hAnsi="Times New Roman" w:cs="Times New Roman"/>
                 <w:sz w:val="24"/>
                 <w:szCs w:val="24"/>
               </w:rPr>
-              <w:t xml:space="preserve">Jenis </w:t>
+              <w:t>Jenis</w:t>
+            </w:r>
+            <w:proofErr w:type="spellEnd"/>
+            <w:r>
+              <w:rPr>
+                <w:rFonts w:ascii="Times New Roman" w:hAnsi="Times New Roman" w:cs="Times New Roman"/>
+                <w:sz w:val="24"/>
+                <w:szCs w:val="24"/>
+              </w:rPr>
+              <w:t xml:space="preserve"> </w:t>
             </w:r>
             <w:proofErr w:type="spellStart"/>
             <w:r>
@@ -26343,14 +26852,6 @@
                 <w:szCs w:val="24"/>
               </w:rPr>
             </w:pPr>
-            <w:r>
-              <w:rPr>
-                <w:rFonts w:ascii="Times New Roman" w:hAnsi="Times New Roman" w:cs="Times New Roman"/>
-                <w:sz w:val="24"/>
-                <w:szCs w:val="24"/>
-              </w:rPr>
-              <w:t>Laki-</w:t>
-            </w:r>
             <w:proofErr w:type="spellStart"/>
             <w:r>
               <w:rPr>
@@ -26358,7 +26859,7 @@
                 <w:sz w:val="24"/>
                 <w:szCs w:val="24"/>
               </w:rPr>
-              <w:t>laki</w:t>
+              <w:t>Laki-laki</w:t>
             </w:r>
             <w:proofErr w:type="spellEnd"/>
           </w:p>
@@ -27733,13 +28234,23 @@
                 <w:szCs w:val="24"/>
               </w:rPr>
             </w:pPr>
+            <w:proofErr w:type="spellStart"/>
             <w:r>
               <w:rPr>
                 <w:rFonts w:ascii="Times New Roman" w:hAnsi="Times New Roman" w:cs="Times New Roman"/>
                 <w:sz w:val="24"/>
                 <w:szCs w:val="24"/>
               </w:rPr>
-              <w:t xml:space="preserve">Jenis </w:t>
+              <w:t>Jenis</w:t>
+            </w:r>
+            <w:proofErr w:type="spellEnd"/>
+            <w:r>
+              <w:rPr>
+                <w:rFonts w:ascii="Times New Roman" w:hAnsi="Times New Roman" w:cs="Times New Roman"/>
+                <w:sz w:val="24"/>
+                <w:szCs w:val="24"/>
+              </w:rPr>
+              <w:t xml:space="preserve"> </w:t>
             </w:r>
             <w:proofErr w:type="spellStart"/>
             <w:r>
@@ -28367,7 +28878,25 @@
           <w:sz w:val="24"/>
           <w:szCs w:val="24"/>
         </w:rPr>
-        <w:t xml:space="preserve">. Demikian biodata </w:t>
+        <w:t xml:space="preserve">. </w:t>
+      </w:r>
+      <w:proofErr w:type="spellStart"/>
+      <w:r>
+        <w:rPr>
+          <w:rFonts w:ascii="Times New Roman" w:hAnsi="Times New Roman" w:cs="Times New Roman"/>
+          <w:sz w:val="24"/>
+          <w:szCs w:val="24"/>
+        </w:rPr>
+        <w:t>Demikian</w:t>
+      </w:r>
+      <w:proofErr w:type="spellEnd"/>
+      <w:r>
+        <w:rPr>
+          <w:rFonts w:ascii="Times New Roman" w:hAnsi="Times New Roman" w:cs="Times New Roman"/>
+          <w:sz w:val="24"/>
+          <w:szCs w:val="24"/>
+        </w:rPr>
+        <w:t xml:space="preserve"> biodata </w:t>
       </w:r>
       <w:proofErr w:type="spellStart"/>
       <w:r>
@@ -28886,7 +29415,27 @@
           <w:sz w:val="24"/>
           <w:szCs w:val="24"/>
         </w:rPr>
-        <w:t xml:space="preserve"> Diri </w:t>
+        <w:t xml:space="preserve"> </w:t>
+      </w:r>
+      <w:proofErr w:type="spellStart"/>
+      <w:r>
+        <w:rPr>
+          <w:rFonts w:ascii="Times New Roman" w:hAnsi="Times New Roman" w:cs="Times New Roman"/>
+          <w:b/>
+          <w:sz w:val="24"/>
+          <w:szCs w:val="24"/>
+        </w:rPr>
+        <w:t>Diri</w:t>
+      </w:r>
+      <w:proofErr w:type="spellEnd"/>
+      <w:r>
+        <w:rPr>
+          <w:rFonts w:ascii="Times New Roman" w:hAnsi="Times New Roman" w:cs="Times New Roman"/>
+          <w:b/>
+          <w:sz w:val="24"/>
+          <w:szCs w:val="24"/>
+        </w:rPr>
+        <w:t xml:space="preserve"> </w:t>
       </w:r>
     </w:p>
     <w:tbl>
@@ -29036,23 +29585,13 @@
                 <w:szCs w:val="24"/>
               </w:rPr>
             </w:pPr>
-            <w:proofErr w:type="spellStart"/>
             <w:r>
               <w:rPr>
                 <w:rFonts w:ascii="Times New Roman" w:hAnsi="Times New Roman" w:cs="Times New Roman"/>
                 <w:sz w:val="24"/>
                 <w:szCs w:val="24"/>
               </w:rPr>
-              <w:t>Dendi</w:t>
-            </w:r>
-            <w:proofErr w:type="spellEnd"/>
-            <w:r>
-              <w:rPr>
-                <w:rFonts w:ascii="Times New Roman" w:hAnsi="Times New Roman" w:cs="Times New Roman"/>
-                <w:sz w:val="24"/>
-                <w:szCs w:val="24"/>
-              </w:rPr>
-              <w:t xml:space="preserve"> Arya </w:t>
+              <w:t xml:space="preserve">Dendi Arya </w:t>
             </w:r>
             <w:proofErr w:type="spellStart"/>
             <w:r>
@@ -29132,13 +29671,23 @@
                 <w:szCs w:val="24"/>
               </w:rPr>
             </w:pPr>
+            <w:proofErr w:type="spellStart"/>
             <w:r>
               <w:rPr>
                 <w:rFonts w:ascii="Times New Roman" w:hAnsi="Times New Roman" w:cs="Times New Roman"/>
                 <w:sz w:val="24"/>
                 <w:szCs w:val="24"/>
               </w:rPr>
-              <w:t xml:space="preserve">Jenis </w:t>
+              <w:t>Jenis</w:t>
+            </w:r>
+            <w:proofErr w:type="spellEnd"/>
+            <w:r>
+              <w:rPr>
+                <w:rFonts w:ascii="Times New Roman" w:hAnsi="Times New Roman" w:cs="Times New Roman"/>
+                <w:sz w:val="24"/>
+                <w:szCs w:val="24"/>
+              </w:rPr>
+              <w:t xml:space="preserve"> </w:t>
             </w:r>
             <w:proofErr w:type="spellStart"/>
             <w:r>
@@ -29166,13 +29715,23 @@
                 <w:szCs w:val="24"/>
               </w:rPr>
             </w:pPr>
+            <w:proofErr w:type="spellStart"/>
             <w:r>
               <w:rPr>
                 <w:rFonts w:ascii="Times New Roman" w:hAnsi="Times New Roman" w:cs="Times New Roman"/>
                 <w:sz w:val="24"/>
                 <w:szCs w:val="24"/>
               </w:rPr>
-              <w:t xml:space="preserve">Laki - </w:t>
+              <w:t>Laki</w:t>
+            </w:r>
+            <w:proofErr w:type="spellEnd"/>
+            <w:r>
+              <w:rPr>
+                <w:rFonts w:ascii="Times New Roman" w:hAnsi="Times New Roman" w:cs="Times New Roman"/>
+                <w:sz w:val="24"/>
+                <w:szCs w:val="24"/>
+              </w:rPr>
+              <w:t xml:space="preserve"> - </w:t>
             </w:r>
             <w:proofErr w:type="spellStart"/>
             <w:r>
@@ -30583,13 +31142,23 @@
                 <w:szCs w:val="24"/>
               </w:rPr>
             </w:pPr>
+            <w:proofErr w:type="spellStart"/>
             <w:r>
               <w:rPr>
                 <w:rFonts w:ascii="Times New Roman" w:hAnsi="Times New Roman" w:cs="Times New Roman"/>
                 <w:sz w:val="24"/>
                 <w:szCs w:val="24"/>
               </w:rPr>
-              <w:t xml:space="preserve">Jenis </w:t>
+              <w:t>Jenis</w:t>
+            </w:r>
+            <w:proofErr w:type="spellEnd"/>
+            <w:r>
+              <w:rPr>
+                <w:rFonts w:ascii="Times New Roman" w:hAnsi="Times New Roman" w:cs="Times New Roman"/>
+                <w:sz w:val="24"/>
+                <w:szCs w:val="24"/>
+              </w:rPr>
+              <w:t xml:space="preserve"> </w:t>
             </w:r>
             <w:proofErr w:type="spellStart"/>
             <w:r>
@@ -31217,7 +31786,25 @@
           <w:sz w:val="24"/>
           <w:szCs w:val="24"/>
         </w:rPr>
-        <w:t xml:space="preserve">. Demikian biodata </w:t>
+        <w:t xml:space="preserve">. </w:t>
+      </w:r>
+      <w:proofErr w:type="spellStart"/>
+      <w:r>
+        <w:rPr>
+          <w:rFonts w:ascii="Times New Roman" w:hAnsi="Times New Roman" w:cs="Times New Roman"/>
+          <w:sz w:val="24"/>
+          <w:szCs w:val="24"/>
+        </w:rPr>
+        <w:t>Demikian</w:t>
+      </w:r>
+      <w:proofErr w:type="spellEnd"/>
+      <w:r>
+        <w:rPr>
+          <w:rFonts w:ascii="Times New Roman" w:hAnsi="Times New Roman" w:cs="Times New Roman"/>
+          <w:sz w:val="24"/>
+          <w:szCs w:val="24"/>
+        </w:rPr>
+        <w:t xml:space="preserve"> biodata </w:t>
       </w:r>
       <w:proofErr w:type="spellStart"/>
       <w:r>
@@ -31749,7 +32336,27 @@
           <w:szCs w:val="24"/>
         </w:rPr>
         <w:lastRenderedPageBreak/>
-        <w:t>Biodata Dosen Pem</w:t>
+        <w:t xml:space="preserve">Biodata </w:t>
+      </w:r>
+      <w:proofErr w:type="spellStart"/>
+      <w:r>
+        <w:rPr>
+          <w:rFonts w:ascii="Times New Roman" w:hAnsi="Times New Roman" w:cs="Times New Roman"/>
+          <w:b/>
+          <w:sz w:val="24"/>
+          <w:szCs w:val="24"/>
+        </w:rPr>
+        <w:t>Dosen</w:t>
+      </w:r>
+      <w:proofErr w:type="spellEnd"/>
+      <w:r>
+        <w:rPr>
+          <w:rFonts w:ascii="Times New Roman" w:hAnsi="Times New Roman" w:cs="Times New Roman"/>
+          <w:b/>
+          <w:sz w:val="24"/>
+          <w:szCs w:val="24"/>
+        </w:rPr>
+        <w:t xml:space="preserve"> Pem</w:t>
       </w:r>
       <w:r>
         <w:rPr>
@@ -31806,7 +32413,27 @@
           <w:sz w:val="24"/>
           <w:szCs w:val="24"/>
         </w:rPr>
-        <w:t xml:space="preserve"> Diri </w:t>
+        <w:t xml:space="preserve"> </w:t>
+      </w:r>
+      <w:proofErr w:type="spellStart"/>
+      <w:r>
+        <w:rPr>
+          <w:rFonts w:ascii="Times New Roman" w:hAnsi="Times New Roman" w:cs="Times New Roman"/>
+          <w:b/>
+          <w:sz w:val="24"/>
+          <w:szCs w:val="24"/>
+        </w:rPr>
+        <w:t>Diri</w:t>
+      </w:r>
+      <w:proofErr w:type="spellEnd"/>
+      <w:r>
+        <w:rPr>
+          <w:rFonts w:ascii="Times New Roman" w:hAnsi="Times New Roman" w:cs="Times New Roman"/>
+          <w:b/>
+          <w:sz w:val="24"/>
+          <w:szCs w:val="24"/>
+        </w:rPr>
+        <w:t xml:space="preserve"> </w:t>
       </w:r>
     </w:p>
     <w:tbl>
@@ -31990,13 +32617,23 @@
                 <w:szCs w:val="24"/>
               </w:rPr>
             </w:pPr>
+            <w:proofErr w:type="spellStart"/>
             <w:r>
               <w:rPr>
                 <w:rFonts w:ascii="Times New Roman" w:hAnsi="Times New Roman" w:cs="Times New Roman"/>
                 <w:sz w:val="24"/>
                 <w:szCs w:val="24"/>
               </w:rPr>
-              <w:t xml:space="preserve">Jenis </w:t>
+              <w:t>Jenis</w:t>
+            </w:r>
+            <w:proofErr w:type="spellEnd"/>
+            <w:r>
+              <w:rPr>
+                <w:rFonts w:ascii="Times New Roman" w:hAnsi="Times New Roman" w:cs="Times New Roman"/>
+                <w:sz w:val="24"/>
+                <w:szCs w:val="24"/>
+              </w:rPr>
+              <w:t xml:space="preserve"> </w:t>
             </w:r>
             <w:proofErr w:type="spellStart"/>
             <w:r>
@@ -33710,13 +34347,23 @@
                 <w:szCs w:val="24"/>
               </w:rPr>
             </w:pPr>
+            <w:proofErr w:type="spellStart"/>
             <w:r>
               <w:rPr>
                 <w:rFonts w:ascii="Times New Roman" w:hAnsi="Times New Roman" w:cs="Times New Roman"/>
                 <w:sz w:val="24"/>
                 <w:szCs w:val="24"/>
               </w:rPr>
-              <w:t xml:space="preserve">Jenis </w:t>
+              <w:t>Jenis</w:t>
+            </w:r>
+            <w:proofErr w:type="spellEnd"/>
+            <w:r>
+              <w:rPr>
+                <w:rFonts w:ascii="Times New Roman" w:hAnsi="Times New Roman" w:cs="Times New Roman"/>
+                <w:sz w:val="24"/>
+                <w:szCs w:val="24"/>
+              </w:rPr>
+              <w:t xml:space="preserve"> </w:t>
             </w:r>
             <w:proofErr w:type="spellStart"/>
             <w:r>
@@ -34496,7 +35143,25 @@
           <w:sz w:val="24"/>
           <w:szCs w:val="24"/>
         </w:rPr>
-        <w:t xml:space="preserve">. Demikian biodata </w:t>
+        <w:t xml:space="preserve">. </w:t>
+      </w:r>
+      <w:proofErr w:type="spellStart"/>
+      <w:r>
+        <w:rPr>
+          <w:rFonts w:ascii="Times New Roman" w:hAnsi="Times New Roman" w:cs="Times New Roman"/>
+          <w:sz w:val="24"/>
+          <w:szCs w:val="24"/>
+        </w:rPr>
+        <w:t>Demikian</w:t>
+      </w:r>
+      <w:proofErr w:type="spellEnd"/>
+      <w:r>
+        <w:rPr>
+          <w:rFonts w:ascii="Times New Roman" w:hAnsi="Times New Roman" w:cs="Times New Roman"/>
+          <w:sz w:val="24"/>
+          <w:szCs w:val="24"/>
+        </w:rPr>
+        <w:t xml:space="preserve"> biodata </w:t>
       </w:r>
       <w:proofErr w:type="spellStart"/>
       <w:r>
@@ -34765,27 +35430,7 @@
           <w:szCs w:val="24"/>
           <w:highlight w:val="yellow"/>
         </w:rPr>
-        <w:t>Tanggal</w:t>
-      </w:r>
-      <w:proofErr w:type="spellEnd"/>
-      <w:r>
-        <w:rPr>
-          <w:rFonts w:ascii="Times New Roman" w:hAnsi="Times New Roman" w:cs="Times New Roman"/>
-          <w:sz w:val="24"/>
-          <w:szCs w:val="24"/>
-          <w:highlight w:val="yellow"/>
-        </w:rPr>
-        <w:t>-Bulan-</w:t>
-      </w:r>
-      <w:proofErr w:type="spellStart"/>
-      <w:r>
-        <w:rPr>
-          <w:rFonts w:ascii="Times New Roman" w:hAnsi="Times New Roman" w:cs="Times New Roman"/>
-          <w:sz w:val="24"/>
-          <w:szCs w:val="24"/>
-          <w:highlight w:val="yellow"/>
-        </w:rPr>
-        <w:t>Tahun</w:t>
+        <w:t>Tanggal-Bulan-Tahun</w:t>
       </w:r>
       <w:proofErr w:type="spellEnd"/>
     </w:p>
@@ -35282,9 +35927,19 @@
           <w:color w:val="auto"/>
           <w:sz w:val="24"/>
         </w:rPr>
-        <w:t xml:space="preserve"> Tugas</w:t>
+        <w:t xml:space="preserve"> </w:t>
+      </w:r>
+      <w:proofErr w:type="spellStart"/>
+      <w:r>
+        <w:rPr>
+          <w:rFonts w:ascii="Times New Roman" w:hAnsi="Times New Roman" w:cs="Times New Roman"/>
+          <w:color w:val="auto"/>
+          <w:sz w:val="24"/>
+        </w:rPr>
+        <w:t>Tugas</w:t>
       </w:r>
       <w:bookmarkEnd w:id="28"/>
+      <w:proofErr w:type="spellEnd"/>
       <w:r>
         <w:rPr>
           <w:rFonts w:ascii="Times New Roman" w:hAnsi="Times New Roman" w:cs="Times New Roman"/>
@@ -35569,8 +36224,19 @@
                 <w:sz w:val="24"/>
                 <w:szCs w:val="24"/>
               </w:rPr>
-              <w:t xml:space="preserve"> Tugas</w:t>
+              <w:t xml:space="preserve"> </w:t>
             </w:r>
+            <w:proofErr w:type="spellStart"/>
+            <w:r>
+              <w:rPr>
+                <w:rFonts w:ascii="Times New Roman" w:hAnsi="Times New Roman" w:cs="Times New Roman"/>
+                <w:b/>
+                <w:sz w:val="24"/>
+                <w:szCs w:val="24"/>
+              </w:rPr>
+              <w:t>Tugas</w:t>
+            </w:r>
+            <w:proofErr w:type="spellEnd"/>
           </w:p>
         </w:tc>
       </w:tr>
@@ -36227,27 +36893,14 @@
       <w:r>
         <w:t xml:space="preserve">Flowchart </w:t>
       </w:r>
-      <w:r>
-        <w:fldChar w:fldCharType="begin"/>
-      </w:r>
-      <w:r>
-        <w:instrText xml:space="preserve"> SEQ Flowchart \* ARABIC </w:instrText>
-      </w:r>
-      <w:r>
-        <w:fldChar w:fldCharType="separate"/>
-      </w:r>
-      <w:r>
-        <w:rPr>
-          <w:noProof/>
-        </w:rPr>
-        <w:t>4</w:t>
-      </w:r>
-      <w:r>
-        <w:rPr>
-          <w:noProof/>
-        </w:rPr>
-        <w:fldChar w:fldCharType="end"/>
-      </w:r>
+      <w:fldSimple w:instr=" SEQ Flowchart \* ARABIC ">
+        <w:r>
+          <w:rPr>
+            <w:noProof/>
+          </w:rPr>
+          <w:t>4</w:t>
+        </w:r>
+      </w:fldSimple>
       <w:r>
         <w:t xml:space="preserve"> </w:t>
       </w:r>
@@ -36345,27 +36998,14 @@
       <w:r>
         <w:t xml:space="preserve">Flowchart </w:t>
       </w:r>
-      <w:r>
-        <w:fldChar w:fldCharType="begin"/>
-      </w:r>
-      <w:r>
-        <w:instrText xml:space="preserve"> SEQ Flowchart \* ARABIC </w:instrText>
-      </w:r>
-      <w:r>
-        <w:fldChar w:fldCharType="separate"/>
-      </w:r>
-      <w:r>
-        <w:rPr>
-          <w:noProof/>
-        </w:rPr>
-        <w:t>5</w:t>
-      </w:r>
-      <w:r>
-        <w:rPr>
-          <w:noProof/>
-        </w:rPr>
-        <w:fldChar w:fldCharType="end"/>
-      </w:r>
+      <w:fldSimple w:instr=" SEQ Flowchart \* ARABIC ">
+        <w:r>
+          <w:rPr>
+            <w:noProof/>
+          </w:rPr>
+          <w:t>5</w:t>
+        </w:r>
+      </w:fldSimple>
       <w:r>
         <w:t xml:space="preserve"> proses </w:t>
       </w:r>
@@ -36468,27 +37108,14 @@
       <w:r>
         <w:t xml:space="preserve">Flowchart </w:t>
       </w:r>
-      <w:r>
-        <w:fldChar w:fldCharType="begin"/>
-      </w:r>
-      <w:r>
-        <w:instrText xml:space="preserve"> SEQ Flowchart \* ARABIC </w:instrText>
-      </w:r>
-      <w:r>
-        <w:fldChar w:fldCharType="separate"/>
-      </w:r>
-      <w:r>
-        <w:rPr>
-          <w:noProof/>
-        </w:rPr>
-        <w:t>6</w:t>
-      </w:r>
-      <w:r>
-        <w:rPr>
-          <w:noProof/>
-        </w:rPr>
-        <w:fldChar w:fldCharType="end"/>
-      </w:r>
+      <w:fldSimple w:instr=" SEQ Flowchart \* ARABIC ">
+        <w:r>
+          <w:rPr>
+            <w:noProof/>
+          </w:rPr>
+          <w:t>6</w:t>
+        </w:r>
+      </w:fldSimple>
       <w:r>
         <w:t xml:space="preserve"> proses </w:t>
       </w:r>
@@ -39849,6 +40476,18 @@
   </w:num>
   <w:num w:numId="31">
     <w:abstractNumId w:val="30"/>
+  </w:num>
+  <w:num w:numId="32">
+    <w:abstractNumId w:val="0"/>
+    <w:lvlOverride w:ilvl="0"/>
+    <w:lvlOverride w:ilvl="1"/>
+    <w:lvlOverride w:ilvl="2"/>
+    <w:lvlOverride w:ilvl="3"/>
+    <w:lvlOverride w:ilvl="4"/>
+    <w:lvlOverride w:ilvl="5"/>
+    <w:lvlOverride w:ilvl="6"/>
+    <w:lvlOverride w:ilvl="7"/>
+    <w:lvlOverride w:ilvl="8"/>
   </w:num>
 </w:numbering>
 </file>
@@ -40705,6 +41344,7 @@
   <w:rsids>
     <w:rsidRoot w:val="00BB2847"/>
     <w:rsid w:val="003D565C"/>
+    <w:rsid w:val="004C5DE8"/>
     <w:rsid w:val="006743DF"/>
     <w:rsid w:val="00A21463"/>
     <w:rsid w:val="00BB2847"/>
@@ -40727,8 +41367,8 @@
   </m:mathPr>
   <w:themeFontLang w:val="en-ID"/>
   <w:clrSchemeMapping w:bg1="light1" w:t1="dark1" w:bg2="light2" w:t2="dark2" w:accent1="accent1" w:accent2="accent2" w:accent3="accent3" w:accent4="accent4" w:accent5="accent5" w:accent6="accent6" w:hyperlink="hyperlink" w:followedHyperlink="followedHyperlink"/>
-  <w:decimalSymbol w:val="."/>
-  <w:listSeparator w:val=","/>
+  <w:decimalSymbol w:val=","/>
+  <w:listSeparator w:val=";"/>
   <w15:chartTrackingRefBased/>
 </w:settings>
 </file>
@@ -41465,12 +42105,6 @@
 </file>
 
 <file path=customXml/item1.xml><?xml version="1.0" encoding="utf-8"?>
-<p:properties xmlns:p="http://schemas.microsoft.com/office/2006/metadata/properties" xmlns:xsi="http://www.w3.org/2001/XMLSchema-instance" xmlns:pc="http://schemas.microsoft.com/office/infopath/2007/PartnerControls">
-  <documentManagement/>
-</p:properties>
-</file>
-
-<file path=customXml/item2.xml><?xml version="1.0" encoding="utf-8"?>
 <?mso-contentType ?>
 <FormTemplates xmlns="http://schemas.microsoft.com/sharepoint/v3/contenttype/forms">
   <Display>DocumentLibraryForm</Display>
@@ -41479,7 +42113,17 @@
 </FormTemplates>
 </file>
 
+<file path=customXml/item2.xml><?xml version="1.0" encoding="utf-8"?>
+<p:properties xmlns:p="http://schemas.microsoft.com/office/2006/metadata/properties" xmlns:xsi="http://www.w3.org/2001/XMLSchema-instance" xmlns:pc="http://schemas.microsoft.com/office/infopath/2007/PartnerControls">
+  <documentManagement/>
+</p:properties>
+</file>
+
 <file path=customXml/item3.xml><?xml version="1.0" encoding="utf-8"?>
+<b:Sources xmlns:b="http://schemas.openxmlformats.org/officeDocument/2006/bibliography" xmlns="http://schemas.openxmlformats.org/officeDocument/2006/bibliography" SelectedStyle="\APA.XSL" StyleName="APA"/>
+</file>
+
+<file path=customXml/item4.xml><?xml version="1.0" encoding="utf-8"?>
 <ct:contentTypeSchema xmlns:ct="http://schemas.microsoft.com/office/2006/metadata/contentType" xmlns:ma="http://schemas.microsoft.com/office/2006/metadata/properties/metaAttributes" ct:_="" ma:_="" ma:contentTypeName="Dokumen" ma:contentTypeID="0x01010061BA5B5F2313124D94370D5E7B0364DB" ma:contentTypeVersion="13" ma:contentTypeDescription="Buat sebuah dokumen baru." ma:contentTypeScope="" ma:versionID="4aae1c904b0d3dd3045ca55972b03537">
   <xsd:schema xmlns:xsd="http://www.w3.org/2001/XMLSchema" xmlns:xs="http://www.w3.org/2001/XMLSchema" xmlns:p="http://schemas.microsoft.com/office/2006/metadata/properties" xmlns:ns3="a67a0a1c-6d3f-4aa7-ba45-3a0d90c911fe" xmlns:ns4="1d582031-2409-4e5b-974a-50d719437031" targetNamespace="http://schemas.microsoft.com/office/2006/metadata/properties" ma:root="true" ma:fieldsID="a0cbaf5dfe755846b3ba9422436d5b4f" ns3:_="" ns4:_="">
     <xsd:import namespace="a67a0a1c-6d3f-4aa7-ba45-3a0d90c911fe"/>
@@ -41702,28 +42346,7 @@
 </ct:contentTypeSchema>
 </file>
 
-<file path=customXml/item4.xml><?xml version="1.0" encoding="utf-8"?>
-<b:Sources xmlns:b="http://schemas.openxmlformats.org/officeDocument/2006/bibliography" xmlns="http://schemas.openxmlformats.org/officeDocument/2006/bibliography" SelectedStyle="\APA.XSL" StyleName="APA"/>
-</file>
-
 <file path=customXml/itemProps1.xml><?xml version="1.0" encoding="utf-8"?>
-<ds:datastoreItem xmlns:ds="http://schemas.openxmlformats.org/officeDocument/2006/customXml" ds:itemID="{4B4C4D64-C753-4F48-B37B-3A337D3D8FFF}">
-  <ds:schemaRefs>
-    <ds:schemaRef ds:uri="http://purl.org/dc/terms/"/>
-    <ds:schemaRef ds:uri="http://www.w3.org/XML/1998/namespace"/>
-    <ds:schemaRef ds:uri="a67a0a1c-6d3f-4aa7-ba45-3a0d90c911fe"/>
-    <ds:schemaRef ds:uri="http://purl.org/dc/elements/1.1/"/>
-    <ds:schemaRef ds:uri="1d582031-2409-4e5b-974a-50d719437031"/>
-    <ds:schemaRef ds:uri="http://purl.org/dc/dcmitype/"/>
-    <ds:schemaRef ds:uri="http://schemas.microsoft.com/office/2006/documentManagement/types"/>
-    <ds:schemaRef ds:uri="http://schemas.microsoft.com/office/infopath/2007/PartnerControls"/>
-    <ds:schemaRef ds:uri="http://schemas.openxmlformats.org/package/2006/metadata/core-properties"/>
-    <ds:schemaRef ds:uri="http://schemas.microsoft.com/office/2006/metadata/properties"/>
-  </ds:schemaRefs>
-</ds:datastoreItem>
-</file>
-
-<file path=customXml/itemProps2.xml><?xml version="1.0" encoding="utf-8"?>
 <ds:datastoreItem xmlns:ds="http://schemas.openxmlformats.org/officeDocument/2006/customXml" ds:itemID="{A8FD9E61-8012-4F9C-A072-9D1ABF043D4B}">
   <ds:schemaRefs>
     <ds:schemaRef ds:uri="http://schemas.microsoft.com/sharepoint/v3/contenttype/forms"/>
@@ -41731,7 +42354,24 @@
 </ds:datastoreItem>
 </file>
 
+<file path=customXml/itemProps2.xml><?xml version="1.0" encoding="utf-8"?>
+<ds:datastoreItem xmlns:ds="http://schemas.openxmlformats.org/officeDocument/2006/customXml" ds:itemID="{4B4C4D64-C753-4F48-B37B-3A337D3D8FFF}">
+  <ds:schemaRefs>
+    <ds:schemaRef ds:uri="http://schemas.microsoft.com/office/2006/metadata/properties"/>
+    <ds:schemaRef ds:uri="http://schemas.microsoft.com/office/infopath/2007/PartnerControls"/>
+  </ds:schemaRefs>
+</ds:datastoreItem>
+</file>
+
 <file path=customXml/itemProps3.xml><?xml version="1.0" encoding="utf-8"?>
+<ds:datastoreItem xmlns:ds="http://schemas.openxmlformats.org/officeDocument/2006/customXml" ds:itemID="{EEAD3293-3A9A-4A14-A5C8-BF376EE93EBF}">
+  <ds:schemaRefs>
+    <ds:schemaRef ds:uri="http://schemas.openxmlformats.org/officeDocument/2006/bibliography"/>
+  </ds:schemaRefs>
+</ds:datastoreItem>
+</file>
+
+<file path=customXml/itemProps4.xml><?xml version="1.0" encoding="utf-8"?>
 <ds:datastoreItem xmlns:ds="http://schemas.openxmlformats.org/officeDocument/2006/customXml" ds:itemID="{4EF91EB5-6574-4856-B320-079473C5764B}">
   <ds:schemaRefs>
     <ds:schemaRef ds:uri="http://schemas.microsoft.com/office/2006/metadata/contentType"/>
@@ -41748,12 +42388,4 @@
     <ds:schemaRef ds:uri="http://schemas.microsoft.com/internal/obd"/>
   </ds:schemaRefs>
 </ds:datastoreItem>
-</file>
-
-<file path=customXml/itemProps4.xml><?xml version="1.0" encoding="utf-8"?>
-<ds:datastoreItem xmlns:ds="http://schemas.openxmlformats.org/officeDocument/2006/customXml" ds:itemID="{EEAD3293-3A9A-4A14-A5C8-BF376EE93EBF}">
-  <ds:schemaRefs>
-    <ds:schemaRef ds:uri="http://schemas.openxmlformats.org/officeDocument/2006/bibliography"/>
-  </ds:schemaRefs>
-</ds:datastoreItem>
 </file>
</xml_diff>